<commit_message>
Implemented the function to send the results in a mail
</commit_message>
<xml_diff>
--- a/docs/Dokumentation.docx
+++ b/docs/Dokumentation.docx
@@ -16,10 +16,16 @@
       <w:pPr>
         <w:pStyle w:val="TitelKunde"/>
       </w:pPr>
-      <w:r>
-        <w:tab/>
-        <w:t>Projektarbeit Modul 318 – öV-App</w:t>
-      </w:r>
+      <w:bookmarkStart w:id="0" w:name="_GoBack"/>
+      <w:bookmarkEnd w:id="0"/>
+      <w:r>
+        <w:t xml:space="preserve">Projektarbeit Modul 318 – </w:t>
+      </w:r>
+      <w:proofErr w:type="spellStart"/>
+      <w:r>
+        <w:t>TransportGate</w:t>
+      </w:r>
+      <w:proofErr w:type="spellEnd"/>
     </w:p>
     <w:p>
       <w:pPr>
@@ -56,13 +62,15 @@
         <w:t>Analysieren und objektbasiert programmieren</w:t>
       </w:r>
       <w:r>
-        <w:t>» ist das Programm «öV</w:t>
-      </w:r>
-      <w:r>
-        <w:t>-</w:t>
-      </w:r>
-      <w:r>
-        <w:t>App» entstanden.</w:t>
+        <w:t>» ist das Programm «</w:t>
+      </w:r>
+      <w:proofErr w:type="spellStart"/>
+      <w:r>
+        <w:t>TransportGate</w:t>
+      </w:r>
+      <w:proofErr w:type="spellEnd"/>
+      <w:r>
+        <w:t>» entstanden.</w:t>
       </w:r>
       <w:r>
         <w:t xml:space="preserve"> Der Zweck dieser Applikation </w:t>
@@ -352,6 +360,9 @@
     </w:p>
     <w:p>
       <w:r>
+        <w:rPr>
+          <w:noProof/>
+        </w:rPr>
         <w:drawing>
           <wp:inline distT="0" distB="0" distL="0" distR="0" wp14:anchorId="584896BE" wp14:editId="4E52362F">
             <wp:extent cx="6299835" cy="2550160"/>
@@ -1168,7 +1179,25 @@
                 <w:sz w:val="24"/>
                 <w:szCs w:val="24"/>
               </w:rPr>
-              <w:t>Start- und Endstation auswählen (siehe UseCase «Station suchen»)</w:t>
+              <w:t xml:space="preserve">Start- und Endstation auswählen (siehe </w:t>
+            </w:r>
+            <w:proofErr w:type="spellStart"/>
+            <w:r>
+              <w:rPr>
+                <w:rFonts w:ascii="Arial" w:hAnsi="Arial" w:cs="Arial"/>
+                <w:sz w:val="24"/>
+                <w:szCs w:val="24"/>
+              </w:rPr>
+              <w:t>UseCase</w:t>
+            </w:r>
+            <w:proofErr w:type="spellEnd"/>
+            <w:r>
+              <w:rPr>
+                <w:rFonts w:ascii="Arial" w:hAnsi="Arial" w:cs="Arial"/>
+                <w:sz w:val="24"/>
+                <w:szCs w:val="24"/>
+              </w:rPr>
+              <w:t xml:space="preserve"> «Station suchen»)</w:t>
             </w:r>
           </w:p>
           <w:p>
@@ -1631,7 +1660,25 @@
                 <w:sz w:val="24"/>
                 <w:szCs w:val="24"/>
               </w:rPr>
-              <w:t>Startstation auswählen und Zeitpunkt (siehe UseCase «Station suchen»)</w:t>
+              <w:t xml:space="preserve">Startstation auswählen und Zeitpunkt (siehe </w:t>
+            </w:r>
+            <w:proofErr w:type="spellStart"/>
+            <w:r>
+              <w:rPr>
+                <w:rFonts w:ascii="Arial" w:hAnsi="Arial" w:cs="Arial"/>
+                <w:sz w:val="24"/>
+                <w:szCs w:val="24"/>
+              </w:rPr>
+              <w:t>UseCase</w:t>
+            </w:r>
+            <w:proofErr w:type="spellEnd"/>
+            <w:r>
+              <w:rPr>
+                <w:rFonts w:ascii="Arial" w:hAnsi="Arial" w:cs="Arial"/>
+                <w:sz w:val="24"/>
+                <w:szCs w:val="24"/>
+              </w:rPr>
+              <w:t xml:space="preserve"> «Station suchen»)</w:t>
             </w:r>
           </w:p>
         </w:tc>
@@ -1704,8 +1751,6 @@
               <w:lastRenderedPageBreak/>
               <w:t>E</w:t>
             </w:r>
-            <w:bookmarkStart w:id="0" w:name="_GoBack"/>
-            <w:bookmarkEnd w:id="0"/>
             <w:r>
               <w:rPr>
                 <w:rFonts w:ascii="Arial" w:hAnsi="Arial" w:cs="Arial"/>
@@ -1765,6 +1810,9 @@
     </w:p>
     <w:p>
       <w:r>
+        <w:rPr>
+          <w:noProof/>
+        </w:rPr>
         <w:drawing>
           <wp:inline distT="0" distB="0" distL="0" distR="0" wp14:anchorId="5EBB7AC2" wp14:editId="08A31EEE">
             <wp:extent cx="6299835" cy="1998980"/>
@@ -1816,10 +1864,20 @@
         <w:pStyle w:val="berschrift2"/>
       </w:pPr>
       <w:bookmarkStart w:id="1" w:name="_Toc483319507"/>
-      <w:r>
-        <w:t>Naming Conventions</w:t>
+      <w:proofErr w:type="spellStart"/>
+      <w:r>
+        <w:t>Naming</w:t>
+      </w:r>
+      <w:proofErr w:type="spellEnd"/>
+      <w:r>
+        <w:t xml:space="preserve"> </w:t>
+      </w:r>
+      <w:proofErr w:type="spellStart"/>
+      <w:r>
+        <w:t>Conventions</w:t>
       </w:r>
       <w:bookmarkEnd w:id="1"/>
+      <w:proofErr w:type="spellEnd"/>
     </w:p>
     <w:p>
       <w:r>
@@ -1838,54 +1896,33 @@
     </w:p>
     <w:p>
       <w:r>
-        <w:t>L</w:t>
-      </w:r>
-      <w:r>
-        <w:t xml:space="preserve">okalen Variablen werden </w:t>
-      </w:r>
-      <w:r>
-        <w:t xml:space="preserve">in </w:t>
-      </w:r>
-      <w:r>
-        <w:t>Camel-Case geschrieben (</w:t>
-      </w:r>
+        <w:t>Lokalen Variablen werden in Camel-Case geschrieben (</w:t>
+      </w:r>
+      <w:proofErr w:type="spellStart"/>
       <w:r>
         <w:t>thisVariable</w:t>
       </w:r>
+      <w:proofErr w:type="spellEnd"/>
       <w:r>
         <w:t xml:space="preserve">). </w:t>
       </w:r>
     </w:p>
     <w:p>
       <w:r>
-        <w:t>Globale Variablen (Membervariablen</w:t>
-      </w:r>
-      <w:r>
-        <w:t xml:space="preserve">) </w:t>
-      </w:r>
-      <w:r>
-        <w:t>werden zusätzlich mit dem Prä</w:t>
-      </w:r>
-      <w:r>
-        <w:t xml:space="preserve">fix «m_» </w:t>
-      </w:r>
-      <w:r>
-        <w:t xml:space="preserve"> </w:t>
-      </w:r>
-      <w:r>
-        <w:t>(m_</w:t>
-      </w:r>
-      <w:r>
-        <w:t>thisVariable</w:t>
-      </w:r>
-      <w:r>
-        <w:t>)</w:t>
-      </w:r>
-      <w:r>
-        <w:t xml:space="preserve"> geschrieben</w:t>
-      </w:r>
-      <w:r>
-        <w:t xml:space="preserve">. </w:t>
+        <w:t>Globale Variablen (Membervariablen) werden zusätzlich mit dem Präfix «m_</w:t>
+      </w:r>
+      <w:proofErr w:type="gramStart"/>
+      <w:r>
+        <w:t>»  (</w:t>
+      </w:r>
+      <w:proofErr w:type="spellStart"/>
+      <w:proofErr w:type="gramEnd"/>
+      <w:r>
+        <w:t>m_thisVariable</w:t>
+      </w:r>
+      <w:proofErr w:type="spellEnd"/>
+      <w:r>
+        <w:t xml:space="preserve">) geschrieben. </w:t>
       </w:r>
     </w:p>
     <w:p>
@@ -1898,10 +1935,7 @@
     </w:p>
     <w:p>
       <w:r>
-        <w:t>Properties</w:t>
-      </w:r>
-      <w:r>
-        <w:t xml:space="preserve"> werden </w:t>
+        <w:t xml:space="preserve">Properties werden </w:t>
       </w:r>
       <w:r>
         <w:t xml:space="preserve">in </w:t>
@@ -1909,9 +1943,11 @@
       <w:r>
         <w:t>Pascal-Case geschrieben (</w:t>
       </w:r>
+      <w:proofErr w:type="spellStart"/>
       <w:r>
         <w:t>ThisProperty</w:t>
       </w:r>
+      <w:proofErr w:type="spellEnd"/>
       <w:r>
         <w:t>).</w:t>
       </w:r>
@@ -1928,16 +1964,15 @@
     </w:p>
     <w:p>
       <w:r>
-        <w:t xml:space="preserve">Methoden </w:t>
-      </w:r>
-      <w:r>
-        <w:t xml:space="preserve">werden in </w:t>
-      </w:r>
-      <w:r>
-        <w:t>Pascal-Case geschrieben (</w:t>
-      </w:r>
-      <w:r>
-        <w:t>ThisMethod).</w:t>
+        <w:t>Methoden werden in Pascal-Case geschrieben (</w:t>
+      </w:r>
+      <w:proofErr w:type="spellStart"/>
+      <w:r>
+        <w:t>ThisMethod</w:t>
+      </w:r>
+      <w:proofErr w:type="spellEnd"/>
+      <w:r>
+        <w:t>).</w:t>
       </w:r>
     </w:p>
     <w:p>
@@ -1953,11 +1988,21 @@
       <w:r>
         <w:t xml:space="preserve">z.B. </w:t>
       </w:r>
-      <w:r>
-        <w:t xml:space="preserve">GetStation, </w:t>
-      </w:r>
-      <w:r>
-        <w:t>SetConnenction).</w:t>
+      <w:proofErr w:type="spellStart"/>
+      <w:r>
+        <w:t>GetStation</w:t>
+      </w:r>
+      <w:proofErr w:type="spellEnd"/>
+      <w:r>
+        <w:t xml:space="preserve">, </w:t>
+      </w:r>
+      <w:proofErr w:type="spellStart"/>
+      <w:r>
+        <w:t>SetConnenction</w:t>
+      </w:r>
+      <w:proofErr w:type="spellEnd"/>
+      <w:r>
+        <w:t>).</w:t>
       </w:r>
     </w:p>
     <w:p>
@@ -1975,7 +2020,15 @@
         <w:t xml:space="preserve">Klassen werden </w:t>
       </w:r>
       <w:r>
-        <w:t>in Pascal-Case geschrieben (ThisClass).</w:t>
+        <w:t>in Pascal-Case geschrieben (</w:t>
+      </w:r>
+      <w:proofErr w:type="spellStart"/>
+      <w:r>
+        <w:t>ThisClass</w:t>
+      </w:r>
+      <w:proofErr w:type="spellEnd"/>
+      <w:r>
+        <w:t>).</w:t>
       </w:r>
     </w:p>
     <w:p>
@@ -1995,29 +2048,29 @@
     </w:p>
     <w:p>
       <w:r>
-        <w:t xml:space="preserve">Der Name der GUI-Controls </w:t>
-      </w:r>
-      <w:r>
-        <w:t>besteht</w:t>
-      </w:r>
-      <w:r>
-        <w:t xml:space="preserve"> jew</w:t>
-      </w:r>
-      <w:r>
-        <w:t>eils aus einem dreistelligen Prä</w:t>
-      </w:r>
-      <w:r>
-        <w:t>fix, welcher den Typ des Control abkürzt</w:t>
-      </w:r>
-      <w:r>
-        <w:t>, und dem eigentlichen Namen</w:t>
-      </w:r>
-      <w:r>
-        <w:t>. Er wird Camel-Case geschrieben (</w:t>
-      </w:r>
-      <w:r>
-        <w:t>z.B. btnSearch, cmbStartStation</w:t>
-      </w:r>
+        <w:t xml:space="preserve">Der Name der GUI-Controls besteht jeweils aus einem dreistelligen Präfix, welcher den Typ </w:t>
+      </w:r>
+      <w:proofErr w:type="gramStart"/>
+      <w:r>
+        <w:t>des Control</w:t>
+      </w:r>
+      <w:proofErr w:type="gramEnd"/>
+      <w:r>
+        <w:t xml:space="preserve"> abkürzt, und dem eigentlichen Namen. Er wird Camel-Case geschrieben (z.B. </w:t>
+      </w:r>
+      <w:proofErr w:type="spellStart"/>
+      <w:r>
+        <w:t>btnSearch</w:t>
+      </w:r>
+      <w:proofErr w:type="spellEnd"/>
+      <w:r>
+        <w:t xml:space="preserve">, </w:t>
+      </w:r>
+      <w:proofErr w:type="spellStart"/>
+      <w:r>
+        <w:t>cmbStartStation</w:t>
+      </w:r>
+      <w:proofErr w:type="spellEnd"/>
       <w:r>
         <w:t>).</w:t>
       </w:r>
@@ -2042,13 +2095,7 @@
     </w:p>
     <w:p>
       <w:r>
-        <w:t>Lokale Variablen wer</w:t>
-      </w:r>
-      <w:r>
-        <w:t>den dann definiert, wenn diese b</w:t>
-      </w:r>
-      <w:r>
-        <w:t>enötigt werden. Sie müssen nicht direkt initialisiert werden.</w:t>
+        <w:t>Lokale Variablen werden dann definiert, wenn diese benötigt werden. Sie müssen nicht direkt initialisiert werden.</w:t>
       </w:r>
     </w:p>
     <w:p>
@@ -2063,13 +2110,15 @@
     </w:p>
     <w:p>
       <w:r>
-        <w:t xml:space="preserve">Globale Variablen werden immer zu Beginn der Klasse </w:t>
-      </w:r>
-      <w:r>
-        <w:t xml:space="preserve">(zu oberst) </w:t>
-      </w:r>
-      <w:r>
-        <w:t>definiert. Sie müssen nicht direkt initialisiert werden.</w:t>
+        <w:t xml:space="preserve">Globale Variablen werden immer zu Beginn der Klasse (zu </w:t>
+      </w:r>
+      <w:proofErr w:type="spellStart"/>
+      <w:r>
+        <w:t>oberst</w:t>
+      </w:r>
+      <w:proofErr w:type="spellEnd"/>
+      <w:r>
+        <w:t>) definiert. Sie müssen nicht direkt initialisiert werden.</w:t>
       </w:r>
     </w:p>
     <w:p>
@@ -2084,18 +2133,28 @@
     </w:p>
     <w:p>
       <w:r>
-        <w:t>Alle Methoden, die public sind, müssen mit einem XML-Kommentar beschrieben werden. Bei Privaten Methoden ist es nicht zwingend und liegt im Ermessen des Entwicklers.</w:t>
+        <w:t xml:space="preserve">Alle Methoden, die </w:t>
+      </w:r>
+      <w:proofErr w:type="spellStart"/>
+      <w:r>
+        <w:t>public</w:t>
+      </w:r>
+      <w:proofErr w:type="spellEnd"/>
+      <w:r>
+        <w:t xml:space="preserve"> sind, müssen mit einem XML-Kommentar beschrieben werden. Bei </w:t>
+      </w:r>
+      <w:proofErr w:type="gramStart"/>
+      <w:r>
+        <w:t>Privaten</w:t>
+      </w:r>
+      <w:proofErr w:type="gramEnd"/>
+      <w:r>
+        <w:t xml:space="preserve"> Methoden ist es nicht zwingend und liegt im Ermessen des Entwicklers.</w:t>
       </w:r>
     </w:p>
     <w:p>
       <w:r>
-        <w:t xml:space="preserve">Innerhalb von </w:t>
-      </w:r>
-      <w:r>
-        <w:t>Methoden</w:t>
-      </w:r>
-      <w:r>
-        <w:t xml:space="preserve"> werden Kommentare bei Notwendigkeit eine Zeile über dem zu kommentierenden Block geschrieben.</w:t>
+        <w:t>Innerhalb von Methoden werden Kommentare bei Notwendigkeit eine Zeile über dem zu kommentierenden Block geschrieben.</w:t>
       </w:r>
     </w:p>
     <w:p>
@@ -2116,35 +2175,37 @@
       <w:r>
         <w:t xml:space="preserve">Nach </w:t>
       </w:r>
+      <w:proofErr w:type="spellStart"/>
       <w:r>
         <w:t>If</w:t>
       </w:r>
-      <w:r>
-        <w:t>-</w:t>
-      </w:r>
-      <w:r>
-        <w:t>, For</w:t>
-      </w:r>
-      <w:r>
-        <w:t>-</w:t>
-      </w:r>
-      <w:r>
-        <w:t>, Foreach</w:t>
-      </w:r>
-      <w:r>
-        <w:t>-</w:t>
-      </w:r>
-      <w:r>
-        <w:t>, While</w:t>
-      </w:r>
-      <w:r>
-        <w:t>-</w:t>
-      </w:r>
-      <w:r>
-        <w:t xml:space="preserve"> und Switch</w:t>
-      </w:r>
-      <w:r>
-        <w:t xml:space="preserve">-Statements </w:t>
+      <w:proofErr w:type="spellEnd"/>
+      <w:r>
+        <w:t xml:space="preserve">-, </w:t>
+      </w:r>
+      <w:proofErr w:type="spellStart"/>
+      <w:r>
+        <w:t>For</w:t>
+      </w:r>
+      <w:proofErr w:type="spellEnd"/>
+      <w:r>
+        <w:t xml:space="preserve">-, </w:t>
+      </w:r>
+      <w:proofErr w:type="spellStart"/>
+      <w:r>
+        <w:t>Foreach</w:t>
+      </w:r>
+      <w:proofErr w:type="spellEnd"/>
+      <w:r>
+        <w:t xml:space="preserve">-, </w:t>
+      </w:r>
+      <w:proofErr w:type="spellStart"/>
+      <w:r>
+        <w:t>While</w:t>
+      </w:r>
+      <w:proofErr w:type="spellEnd"/>
+      <w:r>
+        <w:t xml:space="preserve">- und Switch-Statements </w:t>
       </w:r>
       <w:r>
         <w:t>wird</w:t>
@@ -2180,7 +2241,39 @@
         <w:t xml:space="preserve">Es wird </w:t>
       </w:r>
       <w:r>
-        <w:t xml:space="preserve">in der Sprache C# Version 7.2 und dem DotNet-Framework 4.7.2 entwickelt. Das GUI wird mithilfe dem Framework Windows Presentation Foundation (WPF) entwickelt. Es wird dabei das MVVM (Model-View-ViewModel) Pattern angewandt. </w:t>
+        <w:t xml:space="preserve">in der Sprache C# Version 7.2 und dem </w:t>
+      </w:r>
+      <w:proofErr w:type="spellStart"/>
+      <w:r>
+        <w:t>DotNet</w:t>
+      </w:r>
+      <w:proofErr w:type="spellEnd"/>
+      <w:r>
+        <w:t xml:space="preserve">-Framework 4.7.2 entwickelt. Das GUI wird mithilfe dem Framework Windows </w:t>
+      </w:r>
+      <w:proofErr w:type="spellStart"/>
+      <w:r>
+        <w:t>Presentation</w:t>
+      </w:r>
+      <w:proofErr w:type="spellEnd"/>
+      <w:r>
+        <w:t xml:space="preserve"> </w:t>
+      </w:r>
+      <w:proofErr w:type="spellStart"/>
+      <w:r>
+        <w:t>Foundation</w:t>
+      </w:r>
+      <w:proofErr w:type="spellEnd"/>
+      <w:r>
+        <w:t xml:space="preserve"> (WPF) entwickelt. Es wird dabei das MVVM (Model-View-</w:t>
+      </w:r>
+      <w:proofErr w:type="spellStart"/>
+      <w:r>
+        <w:t>ViewModel</w:t>
+      </w:r>
+      <w:proofErr w:type="spellEnd"/>
+      <w:r>
+        <w:t xml:space="preserve">) Pattern angewandt. </w:t>
       </w:r>
     </w:p>
     <w:p>
@@ -2216,9 +2309,19 @@
           <w:numId w:val="21"/>
         </w:numPr>
       </w:pPr>
-      <w:r>
-        <w:t>ViewModel: Enthält die ViewModel</w:t>
-      </w:r>
+      <w:proofErr w:type="spellStart"/>
+      <w:r>
+        <w:t>ViewModel</w:t>
+      </w:r>
+      <w:proofErr w:type="spellEnd"/>
+      <w:r>
+        <w:t xml:space="preserve">: Enthält die </w:t>
+      </w:r>
+      <w:proofErr w:type="spellStart"/>
+      <w:r>
+        <w:t>ViewModel</w:t>
+      </w:r>
+      <w:proofErr w:type="spellEnd"/>
     </w:p>
     <w:p>
       <w:pPr>
@@ -2229,7 +2332,15 @@
         </w:numPr>
       </w:pPr>
       <w:r>
-        <w:t>View: Enthält die Views (XAML-Dateien mit den dazugehörigen Code-Behind Dateien)</w:t>
+        <w:t xml:space="preserve">View: Enthält die Views (XAML-Dateien mit </w:t>
+      </w:r>
+      <w:proofErr w:type="gramStart"/>
+      <w:r>
+        <w:t>den dazugehörigen Code-Behind</w:t>
+      </w:r>
+      <w:proofErr w:type="gramEnd"/>
+      <w:r>
+        <w:t xml:space="preserve"> Dateien)</w:t>
       </w:r>
     </w:p>
     <w:p>
@@ -2252,8 +2363,13 @@
           <w:numId w:val="21"/>
         </w:numPr>
       </w:pPr>
-      <w:r>
-        <w:t xml:space="preserve">Ressources: </w:t>
+      <w:proofErr w:type="spellStart"/>
+      <w:r>
+        <w:t>Ressources</w:t>
+      </w:r>
+      <w:proofErr w:type="spellEnd"/>
+      <w:r>
+        <w:t xml:space="preserve">: </w:t>
       </w:r>
       <w:r>
         <w:t>Sämtliche Dateien, die kein Programmcode enthalten (z.B. Icons, externe Libraries).</w:t>
@@ -2433,42 +2549,22 @@
             <w:pStyle w:val="Vordruckgrau"/>
             <w:spacing w:before="0"/>
           </w:pPr>
-          <w:r>
-            <w:fldChar w:fldCharType="begin"/>
-          </w:r>
-          <w:r>
-            <w:instrText xml:space="preserve"> REF  "BkmErstellungsdatum" \* MERGEFORMAT </w:instrText>
-          </w:r>
-          <w:r>
-            <w:fldChar w:fldCharType="separate"/>
-          </w:r>
-          <w:r>
-            <w:t>31. August 2009</w:t>
-          </w:r>
-          <w:r>
-            <w:t> </w:t>
-          </w:r>
-          <w:r>
-            <w:fldChar w:fldCharType="end"/>
-          </w:r>
+          <w:fldSimple w:instr=" REF  &quot;BkmErstellungsdatum&quot; \* MERGEFORMAT ">
+            <w:r>
+              <w:t>31. August 2009</w:t>
+            </w:r>
+            <w:r>
+              <w:t> </w:t>
+            </w:r>
+          </w:fldSimple>
           <w:r>
             <w:br/>
           </w:r>
-          <w:r>
-            <w:fldChar w:fldCharType="begin"/>
-          </w:r>
-          <w:r>
-            <w:instrText xml:space="preserve"> REF "BkmAenderungsdatum"  \* MERGEFORMAT </w:instrText>
-          </w:r>
-          <w:r>
-            <w:fldChar w:fldCharType="separate"/>
-          </w:r>
-          <w:r>
-            <w:t>00. XXX 0000</w:t>
-          </w:r>
-          <w:r>
-            <w:fldChar w:fldCharType="end"/>
-          </w:r>
+          <w:fldSimple w:instr=" REF &quot;BkmAenderungsdatum&quot;  \* MERGEFORMAT ">
+            <w:r>
+              <w:t>00. XXX 0000</w:t>
+            </w:r>
+          </w:fldSimple>
         </w:p>
       </w:tc>
       <w:tc>
@@ -2496,24 +2592,14 @@
             <w:pStyle w:val="Vordruckgrau"/>
             <w:spacing w:before="0"/>
           </w:pPr>
-          <w:r>
-            <w:fldChar w:fldCharType="begin"/>
-          </w:r>
-          <w:r>
-            <w:instrText xml:space="preserve"> REF "BkmVersion"  \* MERGEFORMAT </w:instrText>
-          </w:r>
-          <w:r>
-            <w:fldChar w:fldCharType="separate"/>
-          </w:r>
-          <w:r>
-            <w:t>1.0</w:t>
-          </w:r>
-          <w:r>
-            <w:t xml:space="preserve"> / 38</w:t>
-          </w:r>
-          <w:r>
-            <w:fldChar w:fldCharType="end"/>
-          </w:r>
+          <w:fldSimple w:instr=" REF &quot;BkmVersion&quot;  \* MERGEFORMAT ">
+            <w:r>
+              <w:t>1.0</w:t>
+            </w:r>
+            <w:r>
+              <w:t xml:space="preserve"> / 38</w:t>
+            </w:r>
+          </w:fldSimple>
         </w:p>
       </w:tc>
     </w:tr>
@@ -6644,7 +6730,7 @@
 </file>
 
 <file path=customXml/itemProps2.xml><?xml version="1.0" encoding="utf-8"?>
-<ds:datastoreItem xmlns:ds="http://schemas.openxmlformats.org/officeDocument/2006/customXml" ds:itemID="{C60F1B9A-C256-4176-B585-87AE3EC98AE3}">
+<ds:datastoreItem xmlns:ds="http://schemas.openxmlformats.org/officeDocument/2006/customXml" ds:itemID="{952E2250-4532-4ADF-98D2-296E5E55BC11}">
   <ds:schemaRefs>
     <ds:schemaRef ds:uri="http://schemas.openxmlformats.org/officeDocument/2006/bibliography"/>
   </ds:schemaRefs>

</xml_diff>

<commit_message>
Renamed project from "SwissTransport.App" to "TransportGate"
</commit_message>
<xml_diff>
--- a/docs/Dokumentation.docx
+++ b/docs/Dokumentation.docx
@@ -16,8 +16,6 @@
       <w:pPr>
         <w:pStyle w:val="TitelKunde"/>
       </w:pPr>
-      <w:bookmarkStart w:id="0" w:name="_GoBack"/>
-      <w:bookmarkEnd w:id="0"/>
       <w:r>
         <w:t xml:space="preserve">Projektarbeit Modul 318 – </w:t>
       </w:r>
@@ -127,6 +125,11 @@
       <w:r>
         <w:lastRenderedPageBreak/>
         <w:t>Umgesetzte Funktionen</w:t>
+      </w:r>
+    </w:p>
+    <w:p>
+      <w:r>
+        <w:t>Der aktuelle Release 1.0.0 deckt alle folgenden Anforderungen ab. Damit wären alle angeforderten Anforderungen implementiert:</w:t>
       </w:r>
     </w:p>
     <w:tbl>
@@ -1863,7 +1866,7 @@
       <w:pPr>
         <w:pStyle w:val="berschrift2"/>
       </w:pPr>
-      <w:bookmarkStart w:id="1" w:name="_Toc483319507"/>
+      <w:bookmarkStart w:id="0" w:name="_Toc483319507"/>
       <w:proofErr w:type="spellStart"/>
       <w:r>
         <w:t>Naming</w:t>
@@ -1876,7 +1879,7 @@
       <w:r>
         <w:t>Conventions</w:t>
       </w:r>
-      <w:bookmarkEnd w:id="1"/>
+      <w:bookmarkEnd w:id="0"/>
       <w:proofErr w:type="spellEnd"/>
     </w:p>
     <w:p>
@@ -1888,87 +1891,143 @@
       <w:pPr>
         <w:pStyle w:val="berschrift3"/>
       </w:pPr>
-      <w:bookmarkStart w:id="2" w:name="_Toc483319508"/>
+      <w:bookmarkStart w:id="1" w:name="_Toc483319508"/>
       <w:r>
         <w:t>Variablen</w:t>
+      </w:r>
+      <w:bookmarkEnd w:id="1"/>
+    </w:p>
+    <w:p>
+      <w:r>
+        <w:t>Lokalen Variablen werden in Camel-Case geschrieben (</w:t>
+      </w:r>
+      <w:proofErr w:type="spellStart"/>
+      <w:r>
+        <w:t>thisVariable</w:t>
+      </w:r>
+      <w:proofErr w:type="spellEnd"/>
+      <w:r>
+        <w:t xml:space="preserve">). </w:t>
+      </w:r>
+    </w:p>
+    <w:p>
+      <w:r>
+        <w:t>Globale Variablen (Membervariablen) werden zusätzlich mit dem Präfix «m_</w:t>
+      </w:r>
+      <w:proofErr w:type="gramStart"/>
+      <w:r>
+        <w:t>»  (</w:t>
+      </w:r>
+      <w:proofErr w:type="spellStart"/>
+      <w:proofErr w:type="gramEnd"/>
+      <w:r>
+        <w:t>m_thisVariable</w:t>
+      </w:r>
+      <w:proofErr w:type="spellEnd"/>
+      <w:r>
+        <w:t xml:space="preserve">) geschrieben. </w:t>
+      </w:r>
+    </w:p>
+    <w:p>
+      <w:pPr>
+        <w:pStyle w:val="berschrift3"/>
+      </w:pPr>
+      <w:r>
+        <w:t>Properties</w:t>
+      </w:r>
+    </w:p>
+    <w:p>
+      <w:r>
+        <w:t xml:space="preserve">Properties werden </w:t>
+      </w:r>
+      <w:r>
+        <w:t xml:space="preserve">in </w:t>
+      </w:r>
+      <w:r>
+        <w:t>Pascal-Case geschrieben (</w:t>
+      </w:r>
+      <w:proofErr w:type="spellStart"/>
+      <w:r>
+        <w:t>ThisProperty</w:t>
+      </w:r>
+      <w:proofErr w:type="spellEnd"/>
+      <w:r>
+        <w:t>).</w:t>
+      </w:r>
+    </w:p>
+    <w:p>
+      <w:pPr>
+        <w:pStyle w:val="berschrift3"/>
+      </w:pPr>
+      <w:bookmarkStart w:id="2" w:name="_Toc483319510"/>
+      <w:r>
+        <w:t>Methoden</w:t>
       </w:r>
       <w:bookmarkEnd w:id="2"/>
     </w:p>
     <w:p>
       <w:r>
-        <w:t>Lokalen Variablen werden in Camel-Case geschrieben (</w:t>
+        <w:t>Methoden werden in Pascal-Case geschrieben (</w:t>
       </w:r>
       <w:proofErr w:type="spellStart"/>
       <w:r>
-        <w:t>thisVariable</w:t>
+        <w:t>ThisMethod</w:t>
       </w:r>
       <w:proofErr w:type="spellEnd"/>
       <w:r>
-        <w:t xml:space="preserve">). </w:t>
+        <w:t>).</w:t>
       </w:r>
     </w:p>
     <w:p>
       <w:r>
-        <w:t>Globale Variablen (Membervariablen) werden zusätzlich mit dem Präfix «m_</w:t>
-      </w:r>
-      <w:proofErr w:type="gramStart"/>
-      <w:r>
-        <w:t>»  (</w:t>
+        <w:t xml:space="preserve">Methoden </w:t>
+      </w:r>
+      <w:r>
+        <w:t>sollen,</w:t>
+      </w:r>
+      <w:r>
+        <w:t xml:space="preserve"> wenn möglich nach dem Schema «Verben + Nomen» benannt werden (</w:t>
+      </w:r>
+      <w:r>
+        <w:t xml:space="preserve">z.B. </w:t>
       </w:r>
       <w:proofErr w:type="spellStart"/>
-      <w:proofErr w:type="gramEnd"/>
-      <w:r>
-        <w:t>m_thisVariable</w:t>
+      <w:r>
+        <w:t>GetStation</w:t>
       </w:r>
       <w:proofErr w:type="spellEnd"/>
       <w:r>
-        <w:t xml:space="preserve">) geschrieben. </w:t>
+        <w:t xml:space="preserve">, </w:t>
+      </w:r>
+      <w:proofErr w:type="spellStart"/>
+      <w:r>
+        <w:t>SetConnenction</w:t>
+      </w:r>
+      <w:proofErr w:type="spellEnd"/>
+      <w:r>
+        <w:t>).</w:t>
       </w:r>
     </w:p>
     <w:p>
       <w:pPr>
         <w:pStyle w:val="berschrift3"/>
       </w:pPr>
-      <w:r>
-        <w:t>Properties</w:t>
-      </w:r>
-    </w:p>
-    <w:p>
-      <w:r>
-        <w:t xml:space="preserve">Properties werden </w:t>
-      </w:r>
-      <w:r>
-        <w:t xml:space="preserve">in </w:t>
-      </w:r>
-      <w:r>
-        <w:t>Pascal-Case geschrieben (</w:t>
-      </w:r>
-      <w:proofErr w:type="spellStart"/>
-      <w:r>
-        <w:t>ThisProperty</w:t>
-      </w:r>
-      <w:proofErr w:type="spellEnd"/>
-      <w:r>
-        <w:t>).</w:t>
-      </w:r>
-    </w:p>
-    <w:p>
-      <w:pPr>
-        <w:pStyle w:val="berschrift3"/>
-      </w:pPr>
-      <w:bookmarkStart w:id="3" w:name="_Toc483319510"/>
-      <w:r>
-        <w:t>Methoden</w:t>
+      <w:bookmarkStart w:id="3" w:name="_Toc483319511"/>
+      <w:r>
+        <w:t>Klassen</w:t>
       </w:r>
       <w:bookmarkEnd w:id="3"/>
     </w:p>
     <w:p>
       <w:r>
-        <w:t>Methoden werden in Pascal-Case geschrieben (</w:t>
+        <w:t xml:space="preserve">Klassen werden </w:t>
+      </w:r>
+      <w:r>
+        <w:t>in Pascal-Case geschrieben (</w:t>
       </w:r>
       <w:proofErr w:type="spellStart"/>
       <w:r>
-        <w:t>ThisMethod</w:t>
+        <w:t>ThisClass</w:t>
       </w:r>
       <w:proofErr w:type="spellEnd"/>
       <w:r>
@@ -1977,54 +2036,42 @@
     </w:p>
     <w:p>
       <w:r>
-        <w:t xml:space="preserve">Methoden </w:t>
-      </w:r>
-      <w:r>
-        <w:t>sollen,</w:t>
-      </w:r>
-      <w:r>
-        <w:t xml:space="preserve"> wenn möglich nach dem Schema «Verben + Nomen» benannt werden (</w:t>
-      </w:r>
-      <w:r>
-        <w:t xml:space="preserve">z.B. </w:t>
-      </w:r>
-      <w:proofErr w:type="spellStart"/>
-      <w:r>
-        <w:t>GetStation</w:t>
-      </w:r>
-      <w:proofErr w:type="spellEnd"/>
-      <w:r>
-        <w:t xml:space="preserve">, </w:t>
-      </w:r>
-      <w:proofErr w:type="spellStart"/>
-      <w:r>
-        <w:t>SetConnenction</w:t>
-      </w:r>
-      <w:proofErr w:type="spellEnd"/>
-      <w:r>
-        <w:t>).</w:t>
+        <w:t>Klassen sollen, wenn möglich als Name ein Nomen haben (z.B. Station, Connection).</w:t>
       </w:r>
     </w:p>
     <w:p>
       <w:pPr>
         <w:pStyle w:val="berschrift3"/>
       </w:pPr>
-      <w:bookmarkStart w:id="4" w:name="_Toc483319511"/>
-      <w:r>
-        <w:t>Klassen</w:t>
+      <w:bookmarkStart w:id="4" w:name="_Toc483319512"/>
+      <w:r>
+        <w:t>GUI-Controls</w:t>
       </w:r>
       <w:bookmarkEnd w:id="4"/>
     </w:p>
     <w:p>
       <w:r>
-        <w:t xml:space="preserve">Klassen werden </w:t>
-      </w:r>
-      <w:r>
-        <w:t>in Pascal-Case geschrieben (</w:t>
+        <w:t xml:space="preserve">Der Name der GUI-Controls besteht jeweils aus einem dreistelligen Präfix, welcher den Typ </w:t>
+      </w:r>
+      <w:proofErr w:type="gramStart"/>
+      <w:r>
+        <w:t>des Control</w:t>
+      </w:r>
+      <w:proofErr w:type="gramEnd"/>
+      <w:r>
+        <w:t xml:space="preserve"> abkürzt, und dem eigentlichen Namen. Er wird Camel-Case geschrieben (z.B. </w:t>
       </w:r>
       <w:proofErr w:type="spellStart"/>
       <w:r>
-        <w:t>ThisClass</w:t>
+        <w:t>btnSearch</w:t>
+      </w:r>
+      <w:proofErr w:type="spellEnd"/>
+      <w:r>
+        <w:t xml:space="preserve">, </w:t>
+      </w:r>
+      <w:proofErr w:type="spellStart"/>
+      <w:r>
+        <w:t>cmbStartStation</w:t>
       </w:r>
       <w:proofErr w:type="spellEnd"/>
       <w:r>
@@ -2032,104 +2079,60 @@
       </w:r>
     </w:p>
     <w:p>
-      <w:r>
-        <w:t>Klassen sollen, wenn möglich als Name ein Nomen haben (z.B. Station, Connection).</w:t>
+      <w:pPr>
+        <w:pStyle w:val="berschrift2"/>
+      </w:pPr>
+      <w:r>
+        <w:t>Deklaration von Variablen</w:t>
       </w:r>
     </w:p>
     <w:p>
       <w:pPr>
         <w:pStyle w:val="berschrift3"/>
       </w:pPr>
-      <w:bookmarkStart w:id="5" w:name="_Toc483319512"/>
-      <w:r>
-        <w:t>GUI-Controls</w:t>
+      <w:bookmarkStart w:id="5" w:name="_Toc483319514"/>
+      <w:r>
+        <w:t>Lokale Variablen</w:t>
       </w:r>
       <w:bookmarkEnd w:id="5"/>
     </w:p>
     <w:p>
       <w:r>
-        <w:t xml:space="preserve">Der Name der GUI-Controls besteht jeweils aus einem dreistelligen Präfix, welcher den Typ </w:t>
-      </w:r>
-      <w:proofErr w:type="gramStart"/>
-      <w:r>
-        <w:t>des Control</w:t>
-      </w:r>
-      <w:proofErr w:type="gramEnd"/>
-      <w:r>
-        <w:t xml:space="preserve"> abkürzt, und dem eigentlichen Namen. Er wird Camel-Case geschrieben (z.B. </w:t>
-      </w:r>
-      <w:proofErr w:type="spellStart"/>
-      <w:r>
-        <w:t>btnSearch</w:t>
-      </w:r>
-      <w:proofErr w:type="spellEnd"/>
-      <w:r>
-        <w:t xml:space="preserve">, </w:t>
-      </w:r>
-      <w:proofErr w:type="spellStart"/>
-      <w:r>
-        <w:t>cmbStartStation</w:t>
-      </w:r>
-      <w:proofErr w:type="spellEnd"/>
-      <w:r>
-        <w:t>).</w:t>
+        <w:t>Lokale Variablen werden dann definiert, wenn diese benötigt werden. Sie müssen nicht direkt initialisiert werden.</w:t>
       </w:r>
     </w:p>
     <w:p>
       <w:pPr>
-        <w:pStyle w:val="berschrift2"/>
-      </w:pPr>
-      <w:r>
-        <w:t>Deklaration von Variablen</w:t>
-      </w:r>
-    </w:p>
-    <w:p>
-      <w:pPr>
         <w:pStyle w:val="berschrift3"/>
       </w:pPr>
-      <w:bookmarkStart w:id="6" w:name="_Toc483319514"/>
-      <w:r>
-        <w:t>Lokale Variablen</w:t>
+      <w:bookmarkStart w:id="6" w:name="_Toc483319515"/>
+      <w:r>
+        <w:t>Globale Variablen</w:t>
       </w:r>
       <w:bookmarkEnd w:id="6"/>
     </w:p>
     <w:p>
       <w:r>
-        <w:t>Lokale Variablen werden dann definiert, wenn diese benötigt werden. Sie müssen nicht direkt initialisiert werden.</w:t>
+        <w:t xml:space="preserve">Globale Variablen werden immer zu Beginn der Klasse (zu </w:t>
+      </w:r>
+      <w:proofErr w:type="spellStart"/>
+      <w:r>
+        <w:t>oberst</w:t>
+      </w:r>
+      <w:proofErr w:type="spellEnd"/>
+      <w:r>
+        <w:t>) definiert. Sie müssen nicht direkt initialisiert werden.</w:t>
       </w:r>
     </w:p>
     <w:p>
       <w:pPr>
-        <w:pStyle w:val="berschrift3"/>
-      </w:pPr>
-      <w:bookmarkStart w:id="7" w:name="_Toc483319515"/>
-      <w:r>
-        <w:t>Globale Variablen</w:t>
+        <w:pStyle w:val="berschrift2"/>
+      </w:pPr>
+      <w:bookmarkStart w:id="7" w:name="_Toc483319516"/>
+      <w:r>
+        <w:t>Comments</w:t>
       </w:r>
       <w:bookmarkEnd w:id="7"/>
-    </w:p>
-    <w:p>
-      <w:r>
-        <w:t xml:space="preserve">Globale Variablen werden immer zu Beginn der Klasse (zu </w:t>
-      </w:r>
-      <w:proofErr w:type="spellStart"/>
-      <w:r>
-        <w:t>oberst</w:t>
-      </w:r>
-      <w:proofErr w:type="spellEnd"/>
-      <w:r>
-        <w:t>) definiert. Sie müssen nicht direkt initialisiert werden.</w:t>
-      </w:r>
-    </w:p>
-    <w:p>
-      <w:pPr>
-        <w:pStyle w:val="berschrift2"/>
-      </w:pPr>
-      <w:bookmarkStart w:id="8" w:name="_Toc483319516"/>
-      <w:r>
-        <w:t>Comments</w:t>
-      </w:r>
-      <w:bookmarkEnd w:id="8"/>
     </w:p>
     <w:p>
       <w:r>
@@ -2393,16 +2396,174 @@
         <w:t>Installationsanleitung</w:t>
       </w:r>
     </w:p>
+    <w:p>
+      <w:pPr>
+        <w:pStyle w:val="berschrift2"/>
+      </w:pPr>
+      <w:r>
+        <w:t>Installieren</w:t>
+      </w:r>
+    </w:p>
+    <w:tbl>
+      <w:tblPr>
+        <w:tblStyle w:val="Tabellenraster"/>
+        <w:tblW w:w="0" w:type="auto"/>
+        <w:tblLook w:val="04A0" w:firstRow="1" w:lastRow="0" w:firstColumn="1" w:lastColumn="0" w:noHBand="0" w:noVBand="1"/>
+      </w:tblPr>
+      <w:tblGrid>
+        <w:gridCol w:w="1129"/>
+        <w:gridCol w:w="8782"/>
+      </w:tblGrid>
+      <w:tr>
+        <w:trPr>
+          <w:cnfStyle w:val="100000000000" w:firstRow="1" w:lastRow="0" w:firstColumn="0" w:lastColumn="0" w:oddVBand="0" w:evenVBand="0" w:oddHBand="0" w:evenHBand="0" w:firstRowFirstColumn="0" w:firstRowLastColumn="0" w:lastRowFirstColumn="0" w:lastRowLastColumn="0"/>
+        </w:trPr>
+        <w:tc>
+          <w:tcPr>
+            <w:tcW w:w="1129" w:type="dxa"/>
+          </w:tcPr>
+          <w:p>
+            <w:r>
+              <w:t>Schritt</w:t>
+            </w:r>
+          </w:p>
+        </w:tc>
+        <w:tc>
+          <w:tcPr>
+            <w:tcW w:w="8782" w:type="dxa"/>
+          </w:tcPr>
+          <w:p>
+            <w:r>
+              <w:t>Beschreibung</w:t>
+            </w:r>
+          </w:p>
+        </w:tc>
+      </w:tr>
+      <w:tr>
+        <w:tc>
+          <w:tcPr>
+            <w:tcW w:w="1129" w:type="dxa"/>
+          </w:tcPr>
+          <w:p>
+            <w:r>
+              <w:t>1</w:t>
+            </w:r>
+          </w:p>
+        </w:tc>
+        <w:tc>
+          <w:tcPr>
+            <w:tcW w:w="8782" w:type="dxa"/>
+          </w:tcPr>
+          <w:p>
+            <w:r>
+              <w:t xml:space="preserve">Das folgende </w:t>
+            </w:r>
+            <w:proofErr w:type="spellStart"/>
+            <w:r>
+              <w:t>Git</w:t>
+            </w:r>
+            <w:proofErr w:type="spellEnd"/>
+            <w:r>
+              <w:t xml:space="preserve">-Repository auf den lokalen Rechner </w:t>
+            </w:r>
+            <w:proofErr w:type="spellStart"/>
+            <w:r>
+              <w:t>clonen</w:t>
+            </w:r>
+            <w:proofErr w:type="spellEnd"/>
+            <w:r>
+              <w:t xml:space="preserve">: </w:t>
+            </w:r>
+            <w:hyperlink r:id="rId11" w:history="1">
+              <w:r>
+                <w:rPr>
+                  <w:rStyle w:val="Hyperlink"/>
+                </w:rPr>
+                <w:t>https://github.com/Davee02/modul-318-daho</w:t>
+              </w:r>
+            </w:hyperlink>
+          </w:p>
+        </w:tc>
+      </w:tr>
+      <w:tr>
+        <w:tc>
+          <w:tcPr>
+            <w:tcW w:w="1129" w:type="dxa"/>
+          </w:tcPr>
+          <w:p>
+            <w:r>
+              <w:t>2</w:t>
+            </w:r>
+          </w:p>
+        </w:tc>
+        <w:tc>
+          <w:tcPr>
+            <w:tcW w:w="8782" w:type="dxa"/>
+          </w:tcPr>
+          <w:p>
+            <w:r>
+              <w:t xml:space="preserve">Relativ zum Root-Verzeichnis des </w:t>
+            </w:r>
+            <w:proofErr w:type="spellStart"/>
+            <w:r>
+              <w:t>geclonten</w:t>
+            </w:r>
+            <w:proofErr w:type="spellEnd"/>
+            <w:r>
+              <w:t xml:space="preserve"> </w:t>
+            </w:r>
+            <w:proofErr w:type="spellStart"/>
+            <w:r>
+              <w:t>Repos</w:t>
+            </w:r>
+            <w:proofErr w:type="spellEnd"/>
+            <w:r>
+              <w:t xml:space="preserve"> in den folgenden Ordner navigieren: «/</w:t>
+            </w:r>
+            <w:proofErr w:type="spellStart"/>
+            <w:r>
+              <w:t>SwissTransport.Installer</w:t>
+            </w:r>
+            <w:proofErr w:type="spellEnd"/>
+          </w:p>
+        </w:tc>
+      </w:tr>
+      <w:tr>
+        <w:tc>
+          <w:tcPr>
+            <w:tcW w:w="1129" w:type="dxa"/>
+          </w:tcPr>
+          <w:p/>
+        </w:tc>
+        <w:tc>
+          <w:tcPr>
+            <w:tcW w:w="8782" w:type="dxa"/>
+          </w:tcPr>
+          <w:p/>
+        </w:tc>
+      </w:tr>
+    </w:tbl>
     <w:p/>
-    <w:p/>
-    <w:p/>
+    <w:p>
+      <w:pPr>
+        <w:pStyle w:val="berschrift2"/>
+      </w:pPr>
+      <w:r>
+        <w:t>Deinstalli</w:t>
+      </w:r>
+      <w:bookmarkStart w:id="8" w:name="_GoBack"/>
+      <w:bookmarkEnd w:id="8"/>
+      <w:r>
+        <w:t>eren</w:t>
+      </w:r>
+    </w:p>
     <w:sectPr>
-      <w:headerReference w:type="even" r:id="rId11"/>
-      <w:headerReference w:type="default" r:id="rId12"/>
-      <w:footerReference w:type="even" r:id="rId13"/>
-      <w:footerReference w:type="default" r:id="rId14"/>
-      <w:headerReference w:type="first" r:id="rId15"/>
-      <w:footerReference w:type="first" r:id="rId16"/>
+      <w:headerReference w:type="even" r:id="rId12"/>
+      <w:headerReference w:type="default" r:id="rId13"/>
+      <w:footerReference w:type="even" r:id="rId14"/>
+      <w:footerReference w:type="default" r:id="rId15"/>
+      <w:headerReference w:type="first" r:id="rId16"/>
+      <w:footerReference w:type="first" r:id="rId17"/>
       <w:type w:val="continuous"/>
       <w:pgSz w:w="11906" w:h="16838" w:code="9"/>
       <w:pgMar w:top="-2665" w:right="851" w:bottom="-1361" w:left="1134" w:header="567" w:footer="567" w:gutter="0"/>
@@ -2549,22 +2710,42 @@
             <w:pStyle w:val="Vordruckgrau"/>
             <w:spacing w:before="0"/>
           </w:pPr>
-          <w:fldSimple w:instr=" REF  &quot;BkmErstellungsdatum&quot; \* MERGEFORMAT ">
-            <w:r>
-              <w:t>31. August 2009</w:t>
-            </w:r>
-            <w:r>
-              <w:t> </w:t>
-            </w:r>
-          </w:fldSimple>
+          <w:r>
+            <w:fldChar w:fldCharType="begin"/>
+          </w:r>
+          <w:r>
+            <w:instrText xml:space="preserve"> REF  "BkmErstellungsdatum" \* MERGEFORMAT </w:instrText>
+          </w:r>
+          <w:r>
+            <w:fldChar w:fldCharType="separate"/>
+          </w:r>
+          <w:r>
+            <w:t>31. August 2009</w:t>
+          </w:r>
+          <w:r>
+            <w:t> </w:t>
+          </w:r>
+          <w:r>
+            <w:fldChar w:fldCharType="end"/>
+          </w:r>
           <w:r>
             <w:br/>
           </w:r>
-          <w:fldSimple w:instr=" REF &quot;BkmAenderungsdatum&quot;  \* MERGEFORMAT ">
-            <w:r>
-              <w:t>00. XXX 0000</w:t>
-            </w:r>
-          </w:fldSimple>
+          <w:r>
+            <w:fldChar w:fldCharType="begin"/>
+          </w:r>
+          <w:r>
+            <w:instrText xml:space="preserve"> REF "BkmAenderungsdatum"  \* MERGEFORMAT </w:instrText>
+          </w:r>
+          <w:r>
+            <w:fldChar w:fldCharType="separate"/>
+          </w:r>
+          <w:r>
+            <w:t>00. XXX 0000</w:t>
+          </w:r>
+          <w:r>
+            <w:fldChar w:fldCharType="end"/>
+          </w:r>
         </w:p>
       </w:tc>
       <w:tc>
@@ -2592,14 +2773,24 @@
             <w:pStyle w:val="Vordruckgrau"/>
             <w:spacing w:before="0"/>
           </w:pPr>
-          <w:fldSimple w:instr=" REF &quot;BkmVersion&quot;  \* MERGEFORMAT ">
-            <w:r>
-              <w:t>1.0</w:t>
-            </w:r>
-            <w:r>
-              <w:t xml:space="preserve"> / 38</w:t>
-            </w:r>
-          </w:fldSimple>
+          <w:r>
+            <w:fldChar w:fldCharType="begin"/>
+          </w:r>
+          <w:r>
+            <w:instrText xml:space="preserve"> REF "BkmVersion"  \* MERGEFORMAT </w:instrText>
+          </w:r>
+          <w:r>
+            <w:fldChar w:fldCharType="separate"/>
+          </w:r>
+          <w:r>
+            <w:t>1.0</w:t>
+          </w:r>
+          <w:r>
+            <w:t xml:space="preserve"> / 38</w:t>
+          </w:r>
+          <w:r>
+            <w:fldChar w:fldCharType="end"/>
+          </w:r>
         </w:p>
       </w:tc>
     </w:tr>
@@ -3160,7 +3351,7 @@
             <w:fldChar w:fldCharType="separate"/>
           </w:r>
           <w:r>
-            <w:t>01. Dezember 2018</w:t>
+            <w:t>03. Dezember 2018</w:t>
           </w:r>
           <w:r>
             <w:fldChar w:fldCharType="end"/>
@@ -6016,7 +6207,6 @@
     <w:name w:val="Hyperlink"/>
     <w:basedOn w:val="Absatz-Standardschriftart"/>
     <w:uiPriority w:val="99"/>
-    <w:semiHidden/>
     <w:unhideWhenUsed/>
     <w:rsid w:val="006146BF"/>
     <w:rPr>
@@ -6424,6 +6614,18 @@
       <w:contextualSpacing/>
     </w:pPr>
   </w:style>
+  <w:style w:type="character" w:styleId="NichtaufgelsteErwhnung">
+    <w:name w:val="Unresolved Mention"/>
+    <w:basedOn w:val="Absatz-Standardschriftart"/>
+    <w:uiPriority w:val="99"/>
+    <w:semiHidden/>
+    <w:unhideWhenUsed/>
+    <w:rsid w:val="00055DE8"/>
+    <w:rPr>
+      <w:color w:val="808080"/>
+      <w:shd w:val="clear" w:color="auto" w:fill="E6E6E6"/>
+    </w:rPr>
+  </w:style>
 </w:styles>
 </file>
 
@@ -6730,7 +6932,7 @@
 </file>
 
 <file path=customXml/itemProps2.xml><?xml version="1.0" encoding="utf-8"?>
-<ds:datastoreItem xmlns:ds="http://schemas.openxmlformats.org/officeDocument/2006/customXml" ds:itemID="{952E2250-4532-4ADF-98D2-296E5E55BC11}">
+<ds:datastoreItem xmlns:ds="http://schemas.openxmlformats.org/officeDocument/2006/customXml" ds:itemID="{23C39746-91AC-44C2-AF1C-B34B08E8F70B}">
   <ds:schemaRefs>
     <ds:schemaRef ds:uri="http://schemas.openxmlformats.org/officeDocument/2006/bibliography"/>
   </ds:schemaRefs>

</xml_diff>

<commit_message>
Better checks for availaability to send an E-Mail
</commit_message>
<xml_diff>
--- a/docs/Dokumentation.docx
+++ b/docs/Dokumentation.docx
@@ -2525,6 +2525,17 @@
               <w:t>SwissTransport.Installer</w:t>
             </w:r>
             <w:proofErr w:type="spellEnd"/>
+            <w:r>
+              <w:t>/</w:t>
+            </w:r>
+            <w:proofErr w:type="spellStart"/>
+            <w:r>
+              <w:t>SwissTransport.Installer-SetupFiles</w:t>
+            </w:r>
+            <w:proofErr w:type="spellEnd"/>
+            <w:r>
+              <w:t>/» navigieren</w:t>
+            </w:r>
           </w:p>
         </w:tc>
       </w:tr>
@@ -2533,13 +2544,67 @@
           <w:tcPr>
             <w:tcW w:w="1129" w:type="dxa"/>
           </w:tcPr>
-          <w:p/>
+          <w:p>
+            <w:r>
+              <w:t>3</w:t>
+            </w:r>
+          </w:p>
         </w:tc>
         <w:tc>
           <w:tcPr>
             <w:tcW w:w="8782" w:type="dxa"/>
           </w:tcPr>
-          <w:p/>
+          <w:p>
+            <w:r>
+              <w:t xml:space="preserve">Die MSI-Datei </w:t>
+            </w:r>
+            <w:proofErr w:type="gramStart"/>
+            <w:r>
+              <w:t>doppelklicken</w:t>
+            </w:r>
+            <w:proofErr w:type="gramEnd"/>
+            <w:r>
+              <w:t xml:space="preserve"> und alle vom Wizard abgefragten Information eingeben oder validieren</w:t>
+            </w:r>
+          </w:p>
+        </w:tc>
+      </w:tr>
+      <w:tr>
+        <w:tc>
+          <w:tcPr>
+            <w:tcW w:w="1129" w:type="dxa"/>
+          </w:tcPr>
+          <w:p>
+            <w:r>
+              <w:t>4</w:t>
+            </w:r>
+          </w:p>
+        </w:tc>
+        <w:tc>
+          <w:tcPr>
+            <w:tcW w:w="8782" w:type="dxa"/>
+          </w:tcPr>
+          <w:p>
+            <w:r>
+              <w:t>Das Programm «</w:t>
+            </w:r>
+            <w:proofErr w:type="spellStart"/>
+            <w:r>
+              <w:t>TransportGate</w:t>
+            </w:r>
+            <w:proofErr w:type="spellEnd"/>
+            <w:r>
+              <w:t xml:space="preserve">» kann, wenn die dazugehörige Option im Wizard angewählt wurde, über das Windows-Startmenü oder über </w:t>
+            </w:r>
+            <w:proofErr w:type="gramStart"/>
+            <w:r>
+              <w:t>das Shortcut</w:t>
+            </w:r>
+            <w:proofErr w:type="gramEnd"/>
+            <w:r>
+              <w:t xml:space="preserve"> auf dem Desktop geöffnet werden.</w:t>
+            </w:r>
+          </w:p>
         </w:tc>
       </w:tr>
     </w:tbl>
@@ -2549,13 +2614,122 @@
         <w:pStyle w:val="berschrift2"/>
       </w:pPr>
       <w:r>
-        <w:t>Deinstalli</w:t>
-      </w:r>
+        <w:t>Deinstallieren</w:t>
+      </w:r>
+    </w:p>
+    <w:tbl>
+      <w:tblPr>
+        <w:tblStyle w:val="Tabellenraster"/>
+        <w:tblW w:w="0" w:type="auto"/>
+        <w:tblLook w:val="04A0" w:firstRow="1" w:lastRow="0" w:firstColumn="1" w:lastColumn="0" w:noHBand="0" w:noVBand="1"/>
+      </w:tblPr>
+      <w:tblGrid>
+        <w:gridCol w:w="1129"/>
+        <w:gridCol w:w="8782"/>
+      </w:tblGrid>
+      <w:tr>
+        <w:trPr>
+          <w:cnfStyle w:val="100000000000" w:firstRow="1" w:lastRow="0" w:firstColumn="0" w:lastColumn="0" w:oddVBand="0" w:evenVBand="0" w:oddHBand="0" w:evenHBand="0" w:firstRowFirstColumn="0" w:firstRowLastColumn="0" w:lastRowFirstColumn="0" w:lastRowLastColumn="0"/>
+        </w:trPr>
+        <w:tc>
+          <w:tcPr>
+            <w:tcW w:w="1129" w:type="dxa"/>
+          </w:tcPr>
+          <w:p>
+            <w:r>
+              <w:t>Schritt</w:t>
+            </w:r>
+          </w:p>
+        </w:tc>
+        <w:tc>
+          <w:tcPr>
+            <w:tcW w:w="8782" w:type="dxa"/>
+          </w:tcPr>
+          <w:p>
+            <w:r>
+              <w:t>Beschreibung</w:t>
+            </w:r>
+          </w:p>
+        </w:tc>
+      </w:tr>
+      <w:tr>
+        <w:tc>
+          <w:tcPr>
+            <w:tcW w:w="1129" w:type="dxa"/>
+          </w:tcPr>
+          <w:p>
+            <w:r>
+              <w:t>1</w:t>
+            </w:r>
+          </w:p>
+        </w:tc>
+        <w:tc>
+          <w:tcPr>
+            <w:tcW w:w="8782" w:type="dxa"/>
+          </w:tcPr>
+          <w:p>
+            <w:r>
+              <w:t>Im Windows-Startmenü nach «Apps &amp; Features» suchen</w:t>
+            </w:r>
+          </w:p>
+        </w:tc>
+      </w:tr>
+      <w:tr>
+        <w:tc>
+          <w:tcPr>
+            <w:tcW w:w="1129" w:type="dxa"/>
+          </w:tcPr>
+          <w:p>
+            <w:r>
+              <w:t>2</w:t>
+            </w:r>
+          </w:p>
+        </w:tc>
+        <w:tc>
+          <w:tcPr>
+            <w:tcW w:w="8782" w:type="dxa"/>
+          </w:tcPr>
+          <w:p>
+            <w:r>
+              <w:t>Nach «</w:t>
+            </w:r>
+            <w:proofErr w:type="spellStart"/>
+            <w:r>
+              <w:t>TransportGate</w:t>
+            </w:r>
+            <w:proofErr w:type="spellEnd"/>
+            <w:r>
+              <w:t>» suchen und die Applikation anwählen</w:t>
+            </w:r>
+          </w:p>
+        </w:tc>
+      </w:tr>
+      <w:tr>
+        <w:tc>
+          <w:tcPr>
+            <w:tcW w:w="1129" w:type="dxa"/>
+          </w:tcPr>
+          <w:p>
+            <w:r>
+              <w:t>3</w:t>
+            </w:r>
+          </w:p>
+        </w:tc>
+        <w:tc>
+          <w:tcPr>
+            <w:tcW w:w="8782" w:type="dxa"/>
+          </w:tcPr>
+          <w:p>
+            <w:r>
+              <w:t>Den Button «Deinstallieren» betätigen und die Nachfrage bestätigen</w:t>
+            </w:r>
+          </w:p>
+        </w:tc>
+      </w:tr>
+    </w:tbl>
+    <w:p>
       <w:bookmarkStart w:id="8" w:name="_GoBack"/>
       <w:bookmarkEnd w:id="8"/>
-      <w:r>
-        <w:t>eren</w:t>
-      </w:r>
     </w:p>
     <w:sectPr>
       <w:headerReference w:type="even" r:id="rId12"/>
@@ -6932,7 +7106,7 @@
 </file>
 
 <file path=customXml/itemProps2.xml><?xml version="1.0" encoding="utf-8"?>
-<ds:datastoreItem xmlns:ds="http://schemas.openxmlformats.org/officeDocument/2006/customXml" ds:itemID="{23C39746-91AC-44C2-AF1C-B34B08E8F70B}">
+<ds:datastoreItem xmlns:ds="http://schemas.openxmlformats.org/officeDocument/2006/customXml" ds:itemID="{7C097DA4-02BD-4DCA-A26B-8124EF8D28F8}">
   <ds:schemaRefs>
     <ds:schemaRef ds:uri="http://schemas.openxmlformats.org/officeDocument/2006/bibliography"/>
   </ds:schemaRefs>

</xml_diff>

<commit_message>
Moved folders & finalized docu
</commit_message>
<xml_diff>
--- a/docs/Dokumentation.docx
+++ b/docs/Dokumentation.docx
@@ -100,10 +100,15 @@
         <w:br w:type="page"/>
       </w:r>
     </w:p>
-    <w:bookmarkStart w:id="0" w:name="_Toc531694569" w:displacedByCustomXml="next"/>
+    <w:bookmarkStart w:id="0" w:name="_Toc531700938" w:displacedByCustomXml="next"/>
     <w:sdt>
       <w:sdtPr>
         <w:rPr>
+          <w:rFonts w:eastAsiaTheme="minorHAnsi" w:cstheme="minorBidi"/>
+          <w:b w:val="0"/>
+          <w:bCs w:val="0"/>
+          <w:sz w:val="18"/>
+          <w:szCs w:val="22"/>
           <w:lang w:val="de-DE"/>
         </w:rPr>
         <w:id w:val="-238100610"/>
@@ -112,13 +117,6 @@
           <w:docPartUnique/>
         </w:docPartObj>
       </w:sdtPr>
-      <w:sdtEndPr>
-        <w:rPr>
-          <w:rFonts w:eastAsiaTheme="minorHAnsi" w:cstheme="minorBidi"/>
-          <w:sz w:val="18"/>
-          <w:szCs w:val="22"/>
-        </w:rPr>
-      </w:sdtEndPr>
       <w:sdtContent>
         <w:p>
           <w:pPr>
@@ -152,7 +150,7 @@
           <w:r>
             <w:fldChar w:fldCharType="separate"/>
           </w:r>
-          <w:hyperlink w:anchor="_Toc531694569" w:history="1">
+          <w:hyperlink w:anchor="_Toc531700938" w:history="1">
             <w:r>
               <w:rPr>
                 <w:rStyle w:val="Hyperlink"/>
@@ -197,7 +195,7 @@
                 <w:noProof/>
                 <w:webHidden/>
               </w:rPr>
-              <w:instrText xml:space="preserve"> PAGEREF _Toc531694569 \h </w:instrText>
+              <w:instrText xml:space="preserve"> PAGEREF _Toc531700938 \h </w:instrText>
             </w:r>
             <w:r>
               <w:rPr>
@@ -239,7 +237,7 @@
               <w:lang w:eastAsia="de-CH"/>
             </w:rPr>
           </w:pPr>
-          <w:hyperlink w:anchor="_Toc531694570" w:history="1">
+          <w:hyperlink w:anchor="_Toc531700939" w:history="1">
             <w:r>
               <w:rPr>
                 <w:rStyle w:val="Hyperlink"/>
@@ -283,7 +281,7 @@
                 <w:noProof/>
                 <w:webHidden/>
               </w:rPr>
-              <w:instrText xml:space="preserve"> PAGEREF _Toc531694570 \h </w:instrText>
+              <w:instrText xml:space="preserve"> PAGEREF _Toc531700939 \h </w:instrText>
             </w:r>
             <w:r>
               <w:rPr>
@@ -325,7 +323,7 @@
               <w:lang w:eastAsia="de-CH"/>
             </w:rPr>
           </w:pPr>
-          <w:hyperlink w:anchor="_Toc531694571" w:history="1">
+          <w:hyperlink w:anchor="_Toc531700940" w:history="1">
             <w:r>
               <w:rPr>
                 <w:rStyle w:val="Hyperlink"/>
@@ -369,7 +367,7 @@
                 <w:noProof/>
                 <w:webHidden/>
               </w:rPr>
-              <w:instrText xml:space="preserve"> PAGEREF _Toc531694571 \h </w:instrText>
+              <w:instrText xml:space="preserve"> PAGEREF _Toc531700940 \h </w:instrText>
             </w:r>
             <w:r>
               <w:rPr>
@@ -411,7 +409,7 @@
               <w:lang w:eastAsia="de-CH"/>
             </w:rPr>
           </w:pPr>
-          <w:hyperlink w:anchor="_Toc531694572" w:history="1">
+          <w:hyperlink w:anchor="_Toc531700941" w:history="1">
             <w:r>
               <w:rPr>
                 <w:rStyle w:val="Hyperlink"/>
@@ -455,7 +453,7 @@
                 <w:noProof/>
                 <w:webHidden/>
               </w:rPr>
-              <w:instrText xml:space="preserve"> PAGEREF _Toc531694572 \h </w:instrText>
+              <w:instrText xml:space="preserve"> PAGEREF _Toc531700941 \h </w:instrText>
             </w:r>
             <w:r>
               <w:rPr>
@@ -497,7 +495,7 @@
               <w:lang w:eastAsia="de-CH"/>
             </w:rPr>
           </w:pPr>
-          <w:hyperlink w:anchor="_Toc531694573" w:history="1">
+          <w:hyperlink w:anchor="_Toc531700942" w:history="1">
             <w:r>
               <w:rPr>
                 <w:rStyle w:val="Hyperlink"/>
@@ -541,7 +539,7 @@
                 <w:noProof/>
                 <w:webHidden/>
               </w:rPr>
-              <w:instrText xml:space="preserve"> PAGEREF _Toc531694573 \h </w:instrText>
+              <w:instrText xml:space="preserve"> PAGEREF _Toc531700942 \h </w:instrText>
             </w:r>
             <w:r>
               <w:rPr>
@@ -586,7 +584,7 @@
               <w:lang w:eastAsia="de-CH"/>
             </w:rPr>
           </w:pPr>
-          <w:hyperlink w:anchor="_Toc531694574" w:history="1">
+          <w:hyperlink w:anchor="_Toc531700943" w:history="1">
             <w:r>
               <w:rPr>
                 <w:rStyle w:val="Hyperlink"/>
@@ -630,7 +628,7 @@
                 <w:noProof/>
                 <w:webHidden/>
               </w:rPr>
-              <w:instrText xml:space="preserve"> PAGEREF _Toc531694574 \h </w:instrText>
+              <w:instrText xml:space="preserve"> PAGEREF _Toc531700943 \h </w:instrText>
             </w:r>
             <w:r>
               <w:rPr>
@@ -675,7 +673,7 @@
               <w:lang w:eastAsia="de-CH"/>
             </w:rPr>
           </w:pPr>
-          <w:hyperlink w:anchor="_Toc531694575" w:history="1">
+          <w:hyperlink w:anchor="_Toc531700944" w:history="1">
             <w:r>
               <w:rPr>
                 <w:rStyle w:val="Hyperlink"/>
@@ -719,7 +717,7 @@
                 <w:noProof/>
                 <w:webHidden/>
               </w:rPr>
-              <w:instrText xml:space="preserve"> PAGEREF _Toc531694575 \h </w:instrText>
+              <w:instrText xml:space="preserve"> PAGEREF _Toc531700944 \h </w:instrText>
             </w:r>
             <w:r>
               <w:rPr>
@@ -764,7 +762,7 @@
               <w:lang w:eastAsia="de-CH"/>
             </w:rPr>
           </w:pPr>
-          <w:hyperlink w:anchor="_Toc531694576" w:history="1">
+          <w:hyperlink w:anchor="_Toc531700945" w:history="1">
             <w:r>
               <w:rPr>
                 <w:rStyle w:val="Hyperlink"/>
@@ -808,7 +806,7 @@
                 <w:noProof/>
                 <w:webHidden/>
               </w:rPr>
-              <w:instrText xml:space="preserve"> PAGEREF _Toc531694576 \h </w:instrText>
+              <w:instrText xml:space="preserve"> PAGEREF _Toc531700945 \h </w:instrText>
             </w:r>
             <w:r>
               <w:rPr>
@@ -853,7 +851,7 @@
               <w:lang w:eastAsia="de-CH"/>
             </w:rPr>
           </w:pPr>
-          <w:hyperlink w:anchor="_Toc531694577" w:history="1">
+          <w:hyperlink w:anchor="_Toc531700946" w:history="1">
             <w:r>
               <w:rPr>
                 <w:rStyle w:val="Hyperlink"/>
@@ -897,7 +895,7 @@
                 <w:noProof/>
                 <w:webHidden/>
               </w:rPr>
-              <w:instrText xml:space="preserve"> PAGEREF _Toc531694577 \h </w:instrText>
+              <w:instrText xml:space="preserve"> PAGEREF _Toc531700946 \h </w:instrText>
             </w:r>
             <w:r>
               <w:rPr>
@@ -942,7 +940,7 @@
               <w:lang w:eastAsia="de-CH"/>
             </w:rPr>
           </w:pPr>
-          <w:hyperlink w:anchor="_Toc531694578" w:history="1">
+          <w:hyperlink w:anchor="_Toc531700947" w:history="1">
             <w:r>
               <w:rPr>
                 <w:rStyle w:val="Hyperlink"/>
@@ -986,7 +984,7 @@
                 <w:noProof/>
                 <w:webHidden/>
               </w:rPr>
-              <w:instrText xml:space="preserve"> PAGEREF _Toc531694578 \h </w:instrText>
+              <w:instrText xml:space="preserve"> PAGEREF _Toc531700947 \h </w:instrText>
             </w:r>
             <w:r>
               <w:rPr>
@@ -1028,7 +1026,7 @@
               <w:lang w:eastAsia="de-CH"/>
             </w:rPr>
           </w:pPr>
-          <w:hyperlink w:anchor="_Toc531694579" w:history="1">
+          <w:hyperlink w:anchor="_Toc531700948" w:history="1">
             <w:r>
               <w:rPr>
                 <w:rStyle w:val="Hyperlink"/>
@@ -1072,7 +1070,7 @@
                 <w:noProof/>
                 <w:webHidden/>
               </w:rPr>
-              <w:instrText xml:space="preserve"> PAGEREF _Toc531694579 \h </w:instrText>
+              <w:instrText xml:space="preserve"> PAGEREF _Toc531700948 \h </w:instrText>
             </w:r>
             <w:r>
               <w:rPr>
@@ -1117,7 +1115,7 @@
               <w:lang w:eastAsia="de-CH"/>
             </w:rPr>
           </w:pPr>
-          <w:hyperlink w:anchor="_Toc531694580" w:history="1">
+          <w:hyperlink w:anchor="_Toc531700949" w:history="1">
             <w:r>
               <w:rPr>
                 <w:rStyle w:val="Hyperlink"/>
@@ -1161,7 +1159,7 @@
                 <w:noProof/>
                 <w:webHidden/>
               </w:rPr>
-              <w:instrText xml:space="preserve"> PAGEREF _Toc531694580 \h </w:instrText>
+              <w:instrText xml:space="preserve"> PAGEREF _Toc531700949 \h </w:instrText>
             </w:r>
             <w:r>
               <w:rPr>
@@ -1206,7 +1204,7 @@
               <w:lang w:eastAsia="de-CH"/>
             </w:rPr>
           </w:pPr>
-          <w:hyperlink w:anchor="_Toc531694581" w:history="1">
+          <w:hyperlink w:anchor="_Toc531700950" w:history="1">
             <w:r>
               <w:rPr>
                 <w:rStyle w:val="Hyperlink"/>
@@ -1250,7 +1248,7 @@
                 <w:noProof/>
                 <w:webHidden/>
               </w:rPr>
-              <w:instrText xml:space="preserve"> PAGEREF _Toc531694581 \h </w:instrText>
+              <w:instrText xml:space="preserve"> PAGEREF _Toc531700950 \h </w:instrText>
             </w:r>
             <w:r>
               <w:rPr>
@@ -1295,7 +1293,7 @@
               <w:lang w:eastAsia="de-CH"/>
             </w:rPr>
           </w:pPr>
-          <w:hyperlink w:anchor="_Toc531694582" w:history="1">
+          <w:hyperlink w:anchor="_Toc531700951" w:history="1">
             <w:r>
               <w:rPr>
                 <w:rStyle w:val="Hyperlink"/>
@@ -1339,7 +1337,7 @@
                 <w:noProof/>
                 <w:webHidden/>
               </w:rPr>
-              <w:instrText xml:space="preserve"> PAGEREF _Toc531694582 \h </w:instrText>
+              <w:instrText xml:space="preserve"> PAGEREF _Toc531700951 \h </w:instrText>
             </w:r>
             <w:r>
               <w:rPr>
@@ -1384,7 +1382,7 @@
               <w:lang w:eastAsia="de-CH"/>
             </w:rPr>
           </w:pPr>
-          <w:hyperlink w:anchor="_Toc531694583" w:history="1">
+          <w:hyperlink w:anchor="_Toc531700952" w:history="1">
             <w:r>
               <w:rPr>
                 <w:rStyle w:val="Hyperlink"/>
@@ -1428,7 +1426,7 @@
                 <w:noProof/>
                 <w:webHidden/>
               </w:rPr>
-              <w:instrText xml:space="preserve"> PAGEREF _Toc531694583 \h </w:instrText>
+              <w:instrText xml:space="preserve"> PAGEREF _Toc531700952 \h </w:instrText>
             </w:r>
             <w:r>
               <w:rPr>
@@ -1473,7 +1471,7 @@
               <w:lang w:eastAsia="de-CH"/>
             </w:rPr>
           </w:pPr>
-          <w:hyperlink w:anchor="_Toc531694584" w:history="1">
+          <w:hyperlink w:anchor="_Toc531700953" w:history="1">
             <w:r>
               <w:rPr>
                 <w:rStyle w:val="Hyperlink"/>
@@ -1517,7 +1515,7 @@
                 <w:noProof/>
                 <w:webHidden/>
               </w:rPr>
-              <w:instrText xml:space="preserve"> PAGEREF _Toc531694584 \h </w:instrText>
+              <w:instrText xml:space="preserve"> PAGEREF _Toc531700953 \h </w:instrText>
             </w:r>
             <w:r>
               <w:rPr>
@@ -1562,7 +1560,7 @@
               <w:lang w:eastAsia="de-CH"/>
             </w:rPr>
           </w:pPr>
-          <w:hyperlink w:anchor="_Toc531694585" w:history="1">
+          <w:hyperlink w:anchor="_Toc531700954" w:history="1">
             <w:r>
               <w:rPr>
                 <w:rStyle w:val="Hyperlink"/>
@@ -1606,7 +1604,7 @@
                 <w:noProof/>
                 <w:webHidden/>
               </w:rPr>
-              <w:instrText xml:space="preserve"> PAGEREF _Toc531694585 \h </w:instrText>
+              <w:instrText xml:space="preserve"> PAGEREF _Toc531700954 \h </w:instrText>
             </w:r>
             <w:r>
               <w:rPr>
@@ -1648,7 +1646,7 @@
               <w:lang w:eastAsia="de-CH"/>
             </w:rPr>
           </w:pPr>
-          <w:hyperlink w:anchor="_Toc531694586" w:history="1">
+          <w:hyperlink w:anchor="_Toc531700955" w:history="1">
             <w:r>
               <w:rPr>
                 <w:rStyle w:val="Hyperlink"/>
@@ -1692,7 +1690,7 @@
                 <w:noProof/>
                 <w:webHidden/>
               </w:rPr>
-              <w:instrText xml:space="preserve"> PAGEREF _Toc531694586 \h </w:instrText>
+              <w:instrText xml:space="preserve"> PAGEREF _Toc531700955 \h </w:instrText>
             </w:r>
             <w:r>
               <w:rPr>
@@ -1737,7 +1735,7 @@
               <w:lang w:eastAsia="de-CH"/>
             </w:rPr>
           </w:pPr>
-          <w:hyperlink w:anchor="_Toc531694587" w:history="1">
+          <w:hyperlink w:anchor="_Toc531700956" w:history="1">
             <w:r>
               <w:rPr>
                 <w:rStyle w:val="Hyperlink"/>
@@ -1781,7 +1779,7 @@
                 <w:noProof/>
                 <w:webHidden/>
               </w:rPr>
-              <w:instrText xml:space="preserve"> PAGEREF _Toc531694587 \h </w:instrText>
+              <w:instrText xml:space="preserve"> PAGEREF _Toc531700956 \h </w:instrText>
             </w:r>
             <w:r>
               <w:rPr>
@@ -1826,7 +1824,7 @@
               <w:lang w:eastAsia="de-CH"/>
             </w:rPr>
           </w:pPr>
-          <w:hyperlink w:anchor="_Toc531694588" w:history="1">
+          <w:hyperlink w:anchor="_Toc531700957" w:history="1">
             <w:r>
               <w:rPr>
                 <w:rStyle w:val="Hyperlink"/>
@@ -1870,7 +1868,7 @@
                 <w:noProof/>
                 <w:webHidden/>
               </w:rPr>
-              <w:instrText xml:space="preserve"> PAGEREF _Toc531694588 \h </w:instrText>
+              <w:instrText xml:space="preserve"> PAGEREF _Toc531700957 \h </w:instrText>
             </w:r>
             <w:r>
               <w:rPr>
@@ -1915,7 +1913,7 @@
               <w:lang w:eastAsia="de-CH"/>
             </w:rPr>
           </w:pPr>
-          <w:hyperlink w:anchor="_Toc531694589" w:history="1">
+          <w:hyperlink w:anchor="_Toc531700958" w:history="1">
             <w:r>
               <w:rPr>
                 <w:rStyle w:val="Hyperlink"/>
@@ -1959,7 +1957,7 @@
                 <w:noProof/>
                 <w:webHidden/>
               </w:rPr>
-              <w:instrText xml:space="preserve"> PAGEREF _Toc531694589 \h </w:instrText>
+              <w:instrText xml:space="preserve"> PAGEREF _Toc531700958 \h </w:instrText>
             </w:r>
             <w:r>
               <w:rPr>
@@ -2004,7 +2002,7 @@
               <w:lang w:eastAsia="de-CH"/>
             </w:rPr>
           </w:pPr>
-          <w:hyperlink w:anchor="_Toc531694590" w:history="1">
+          <w:hyperlink w:anchor="_Toc531700959" w:history="1">
             <w:r>
               <w:rPr>
                 <w:rStyle w:val="Hyperlink"/>
@@ -2048,7 +2046,7 @@
                 <w:noProof/>
                 <w:webHidden/>
               </w:rPr>
-              <w:instrText xml:space="preserve"> PAGEREF _Toc531694590 \h </w:instrText>
+              <w:instrText xml:space="preserve"> PAGEREF _Toc531700959 \h </w:instrText>
             </w:r>
             <w:r>
               <w:rPr>
@@ -2093,7 +2091,7 @@
               <w:lang w:eastAsia="de-CH"/>
             </w:rPr>
           </w:pPr>
-          <w:hyperlink w:anchor="_Toc531694591" w:history="1">
+          <w:hyperlink w:anchor="_Toc531700960" w:history="1">
             <w:r>
               <w:rPr>
                 <w:rStyle w:val="Hyperlink"/>
@@ -2137,7 +2135,7 @@
                 <w:noProof/>
                 <w:webHidden/>
               </w:rPr>
-              <w:instrText xml:space="preserve"> PAGEREF _Toc531694591 \h </w:instrText>
+              <w:instrText xml:space="preserve"> PAGEREF _Toc531700960 \h </w:instrText>
             </w:r>
             <w:r>
               <w:rPr>
@@ -2179,7 +2177,7 @@
               <w:lang w:eastAsia="de-CH"/>
             </w:rPr>
           </w:pPr>
-          <w:hyperlink w:anchor="_Toc531694592" w:history="1">
+          <w:hyperlink w:anchor="_Toc531700961" w:history="1">
             <w:r>
               <w:rPr>
                 <w:rStyle w:val="Hyperlink"/>
@@ -2223,7 +2221,7 @@
                 <w:noProof/>
                 <w:webHidden/>
               </w:rPr>
-              <w:instrText xml:space="preserve"> PAGEREF _Toc531694592 \h </w:instrText>
+              <w:instrText xml:space="preserve"> PAGEREF _Toc531700961 \h </w:instrText>
             </w:r>
             <w:r>
               <w:rPr>
@@ -2268,7 +2266,7 @@
               <w:lang w:eastAsia="de-CH"/>
             </w:rPr>
           </w:pPr>
-          <w:hyperlink w:anchor="_Toc531694593" w:history="1">
+          <w:hyperlink w:anchor="_Toc531700962" w:history="1">
             <w:r>
               <w:rPr>
                 <w:rStyle w:val="Hyperlink"/>
@@ -2312,7 +2310,7 @@
                 <w:noProof/>
                 <w:webHidden/>
               </w:rPr>
-              <w:instrText xml:space="preserve"> PAGEREF _Toc531694593 \h </w:instrText>
+              <w:instrText xml:space="preserve"> PAGEREF _Toc531700962 \h </w:instrText>
             </w:r>
             <w:r>
               <w:rPr>
@@ -2357,7 +2355,7 @@
               <w:lang w:eastAsia="de-CH"/>
             </w:rPr>
           </w:pPr>
-          <w:hyperlink w:anchor="_Toc531694594" w:history="1">
+          <w:hyperlink w:anchor="_Toc531700963" w:history="1">
             <w:r>
               <w:rPr>
                 <w:rStyle w:val="Hyperlink"/>
@@ -2401,7 +2399,7 @@
                 <w:noProof/>
                 <w:webHidden/>
               </w:rPr>
-              <w:instrText xml:space="preserve"> PAGEREF _Toc531694594 \h </w:instrText>
+              <w:instrText xml:space="preserve"> PAGEREF _Toc531700963 \h </w:instrText>
             </w:r>
             <w:r>
               <w:rPr>
@@ -2442,109 +2440,113 @@
             <w:fldChar w:fldCharType="end"/>
           </w:r>
         </w:p>
-        <w:bookmarkStart w:id="1" w:name="_GoBack" w:displacedByCustomXml="next"/>
-        <w:bookmarkEnd w:id="1" w:displacedByCustomXml="next"/>
       </w:sdtContent>
     </w:sdt>
     <w:p>
       <w:pPr>
         <w:pStyle w:val="berschrift1"/>
       </w:pPr>
-      <w:bookmarkStart w:id="2" w:name="_Toc531694570"/>
+      <w:bookmarkStart w:id="1" w:name="_Toc531700939"/>
       <w:r>
         <w:lastRenderedPageBreak/>
         <w:t>Management Summary</w:t>
+      </w:r>
+      <w:bookmarkEnd w:id="1"/>
+    </w:p>
+    <w:p>
+      <w:r>
+        <w:t>Im Rahmen d</w:t>
+      </w:r>
+      <w:r>
+        <w:t xml:space="preserve">es überbetrieblichen Kurses «Modul 318 - </w:t>
+      </w:r>
+      <w:r>
+        <w:t>Analysieren und objektbasiert programmieren</w:t>
+      </w:r>
+      <w:r>
+        <w:t>» ist das Programm «</w:t>
+      </w:r>
+      <w:proofErr w:type="spellStart"/>
+      <w:r>
+        <w:t>TransportGate</w:t>
+      </w:r>
+      <w:proofErr w:type="spellEnd"/>
+      <w:r>
+        <w:t>» entstanden.</w:t>
+      </w:r>
+      <w:r>
+        <w:t xml:space="preserve"> D</w:t>
+      </w:r>
+      <w:r>
+        <w:t xml:space="preserve">er Zweck dieser Applikation </w:t>
+      </w:r>
+      <w:r>
+        <w:t>ist</w:t>
+      </w:r>
+      <w:r>
+        <w:t xml:space="preserve"> es</w:t>
+      </w:r>
+      <w:r>
+        <w:t xml:space="preserve">, aktuelle und zukünftige Verbindungen mit den öffentlichen Verkehrsmitteln der Schweiz abrufbar zu machen. Zusätzlich </w:t>
+      </w:r>
+      <w:r>
+        <w:t>ist es möglich,</w:t>
+      </w:r>
+      <w:r>
+        <w:t xml:space="preserve"> </w:t>
+      </w:r>
+      <w:r>
+        <w:t xml:space="preserve">in der Nähe gelegene </w:t>
+      </w:r>
+      <w:r>
+        <w:t>an</w:t>
+      </w:r>
+      <w:r>
+        <w:t>zu</w:t>
+      </w:r>
+      <w:r>
+        <w:t xml:space="preserve">zeigen, damit eine möglichst bequeme Reise ohne grosse Recherche geplant und </w:t>
+      </w:r>
+      <w:r>
+        <w:t>in Angriff genommen werden kann.</w:t>
+      </w:r>
+    </w:p>
+    <w:p>
+      <w:pPr>
+        <w:pStyle w:val="berschrift1"/>
+      </w:pPr>
+      <w:bookmarkStart w:id="2" w:name="_Toc531700940"/>
+      <w:r>
+        <w:lastRenderedPageBreak/>
+        <w:t>Zweck des Dokuments</w:t>
       </w:r>
       <w:bookmarkEnd w:id="2"/>
     </w:p>
     <w:p>
       <w:r>
-        <w:t>Im Rahmen d</w:t>
-      </w:r>
-      <w:r>
-        <w:t xml:space="preserve">es überbetrieblichen Kurses «Modul 318 - </w:t>
-      </w:r>
-      <w:r>
-        <w:t>Analysieren und objektbasiert programmieren</w:t>
-      </w:r>
-      <w:r>
-        <w:t>» ist das Programm «</w:t>
-      </w:r>
-      <w:proofErr w:type="spellStart"/>
-      <w:r>
-        <w:t>TransportGate</w:t>
-      </w:r>
-      <w:proofErr w:type="spellEnd"/>
-      <w:r>
-        <w:t>» entstanden.</w:t>
-      </w:r>
-      <w:r>
-        <w:t xml:space="preserve"> D</w:t>
-      </w:r>
-      <w:r>
-        <w:t xml:space="preserve">er Zweck dieser Applikation </w:t>
-      </w:r>
-      <w:r>
-        <w:t>ist</w:t>
-      </w:r>
-      <w:r>
-        <w:t xml:space="preserve"> es</w:t>
-      </w:r>
-      <w:r>
-        <w:t xml:space="preserve">, aktuelle und zukünftige Verbindungen mit den öffentlichen Verkehrsmitteln der Schweiz abrufbar zu machen. Zusätzlich </w:t>
-      </w:r>
-      <w:r>
-        <w:t>ist es möglich,</w:t>
-      </w:r>
-      <w:r>
-        <w:t xml:space="preserve"> </w:t>
-      </w:r>
-      <w:r>
-        <w:t xml:space="preserve">in der Nähe gelegene </w:t>
-      </w:r>
-      <w:r>
-        <w:t>an</w:t>
-      </w:r>
-      <w:r>
-        <w:t>zu</w:t>
-      </w:r>
-      <w:r>
-        <w:t xml:space="preserve">zeigen, damit eine möglichst bequeme Reise ohne grosse Recherche geplant und </w:t>
-      </w:r>
-      <w:r>
-        <w:t>in Angriff genommen werden kann.</w:t>
+        <w:t>Dieses Dokument beinhaltet sämtliche Informationen, welche zur Analyse, Planung, Durchführung und Überprüfung des Programmes zusammengetragen wurden. Es soll dem Instruktor die Möglichkeit geben, eine genaue Bewertung abzugeben. Zusätzlich dient es als kleines Benutzerhandbuch zur Installation und zur effizienten Anwendung des Programmes.</w:t>
       </w:r>
     </w:p>
     <w:p>
       <w:pPr>
         <w:pStyle w:val="berschrift1"/>
       </w:pPr>
-      <w:bookmarkStart w:id="3" w:name="_Toc531694571"/>
+      <w:bookmarkStart w:id="3" w:name="_Toc531700941"/>
       <w:r>
         <w:lastRenderedPageBreak/>
-        <w:t>Zweck des Dokuments</w:t>
+        <w:t>Umgesetzte Funktionen</w:t>
       </w:r>
       <w:bookmarkEnd w:id="3"/>
     </w:p>
     <w:p>
       <w:r>
-        <w:t>Dieses Dokument beinhaltet sämtliche Informationen, welche zur Analyse, Planung, Durchführung und Überprüfung des Programmes zusammengetragen wurden. Es soll dem Instruktor die Möglichkeit geben, eine genaue Bewertung abzugeben. Zusätzlich dient es als kleines Benutzerhandbuch zur Installation und zur effizienten Anwendung des Programmes.</w:t>
-      </w:r>
-    </w:p>
-    <w:p>
-      <w:pPr>
-        <w:pStyle w:val="berschrift1"/>
-      </w:pPr>
-      <w:bookmarkStart w:id="4" w:name="_Toc531694572"/>
-      <w:r>
-        <w:lastRenderedPageBreak/>
-        <w:t>Umgesetzte Funktionen</w:t>
-      </w:r>
-      <w:bookmarkEnd w:id="4"/>
-    </w:p>
-    <w:p>
-      <w:r>
-        <w:t>Der aktuelle Release 1.0.0 deckt alle folgenden Anforderungen ab. Damit wären alle angeforderten Anforderungen implementiert:</w:t>
+        <w:t xml:space="preserve">Der aktuelle Release 1.0.0 deckt </w:t>
+      </w:r>
+      <w:r>
+        <w:t>die</w:t>
+      </w:r>
+      <w:r>
+        <w:t xml:space="preserve"> folgenden Anforderungen ab. Damit wären alle angeforderten Anforderungen implementiert:</w:t>
       </w:r>
     </w:p>
     <w:tbl>
@@ -2758,12 +2760,127 @@
           </w:p>
         </w:tc>
       </w:tr>
+      <w:tr>
+        <w:tc>
+          <w:tcPr>
+            <w:tcW w:w="4955" w:type="dxa"/>
+          </w:tcPr>
+          <w:p>
+            <w:r>
+              <w:t>Zusatzfeature: Start- und Endstation tauschen</w:t>
+            </w:r>
+          </w:p>
+        </w:tc>
+        <w:tc>
+          <w:tcPr>
+            <w:tcW w:w="4956" w:type="dxa"/>
+          </w:tcPr>
+          <w:p>
+            <w:r>
+              <w:t>Als ÖV-Benutzer möchte ich, nachdem ich die Start- und Endstation für die Suche nach Verbindungen eingegeben habe, die Stationen tauschen, damit ich sie nicht neu eingeben muss, wenn ich den Rückweg wissen will.</w:t>
+            </w:r>
+          </w:p>
+        </w:tc>
+      </w:tr>
+      <w:tr>
+        <w:tc>
+          <w:tcPr>
+            <w:tcW w:w="4955" w:type="dxa"/>
+          </w:tcPr>
+          <w:p>
+            <w:r>
+              <w:t>Zusatzfeature: Abfahrts- oder Ankunftszeit</w:t>
+            </w:r>
+          </w:p>
+        </w:tc>
+        <w:tc>
+          <w:tcPr>
+            <w:tcW w:w="4956" w:type="dxa"/>
+          </w:tcPr>
+          <w:p>
+            <w:r>
+              <w:t>Als ÖV-Benutzer möchte ich wählen, ob der eingegebene Zeitpunkt die Abfahrts- oder Ankunftszeit einer Buses / Zuges ist, wenn ich eine Verbindung suche.</w:t>
+            </w:r>
+          </w:p>
+        </w:tc>
+      </w:tr>
+      <w:tr>
+        <w:tc>
+          <w:tcPr>
+            <w:tcW w:w="4955" w:type="dxa"/>
+          </w:tcPr>
+          <w:p>
+            <w:pPr>
+              <w:rPr>
+                <w:lang w:val="en-US"/>
+              </w:rPr>
+            </w:pPr>
+            <w:proofErr w:type="spellStart"/>
+            <w:r>
+              <w:rPr>
+                <w:lang w:val="en-US"/>
+              </w:rPr>
+              <w:t>Zusatzfeature</w:t>
+            </w:r>
+            <w:proofErr w:type="spellEnd"/>
+            <w:r>
+              <w:rPr>
+                <w:lang w:val="en-US"/>
+              </w:rPr>
+              <w:t xml:space="preserve">: API-Calls </w:t>
+            </w:r>
+            <w:proofErr w:type="spellStart"/>
+            <w:r>
+              <w:rPr>
+                <w:lang w:val="en-US"/>
+              </w:rPr>
+              <w:t>asynchron</w:t>
+            </w:r>
+            <w:proofErr w:type="spellEnd"/>
+            <w:r>
+              <w:rPr>
+                <w:lang w:val="en-US"/>
+              </w:rPr>
+              <w:t xml:space="preserve"> </w:t>
+            </w:r>
+            <w:proofErr w:type="spellStart"/>
+            <w:r>
+              <w:rPr>
+                <w:lang w:val="en-US"/>
+              </w:rPr>
+              <w:t>refactorn</w:t>
+            </w:r>
+            <w:proofErr w:type="spellEnd"/>
+          </w:p>
+        </w:tc>
+        <w:tc>
+          <w:tcPr>
+            <w:tcW w:w="4956" w:type="dxa"/>
+          </w:tcPr>
+          <w:p>
+            <w:r>
+              <w:t xml:space="preserve">Als ÖV-Benutzer möchte ich nicht, dass das ganze </w:t>
+            </w:r>
+            <w:proofErr w:type="spellStart"/>
+            <w:r>
+              <w:t>Progrann</w:t>
+            </w:r>
+            <w:proofErr w:type="spellEnd"/>
+            <w:r>
+              <w:t xml:space="preserve"> einfriert und ich nichts mehr bewegen kann, wenn das Programm nach Stationen oder Verbindungen sucht. </w:t>
+            </w:r>
+            <w:r>
+              <w:t>Ich möchte, dass die Abfragen im Hintergrund ablaufen.</w:t>
+            </w:r>
+          </w:p>
+        </w:tc>
+      </w:tr>
     </w:tbl>
     <w:p>
       <w:pPr>
         <w:pStyle w:val="berschrift1"/>
       </w:pPr>
-      <w:bookmarkStart w:id="5" w:name="_Toc531694573"/>
+      <w:bookmarkStart w:id="4" w:name="_Toc531700942"/>
       <w:r>
         <w:lastRenderedPageBreak/>
         <w:t>UML-Diagramme</w:t>
@@ -2771,17 +2888,17 @@
       <w:r>
         <w:t xml:space="preserve"> / Mockup</w:t>
       </w:r>
-      <w:bookmarkEnd w:id="5"/>
+      <w:bookmarkEnd w:id="4"/>
     </w:p>
     <w:p>
       <w:pPr>
         <w:pStyle w:val="berschrift2"/>
       </w:pPr>
-      <w:bookmarkStart w:id="6" w:name="_Toc531694574"/>
+      <w:bookmarkStart w:id="5" w:name="_Toc531700943"/>
       <w:r>
         <w:t>Use Case-Diagramm</w:t>
       </w:r>
-      <w:bookmarkEnd w:id="6"/>
+      <w:bookmarkEnd w:id="5"/>
     </w:p>
     <w:p>
       <w:r>
@@ -2829,14 +2946,14 @@
       <w:pPr>
         <w:pStyle w:val="berschrift2"/>
       </w:pPr>
-      <w:bookmarkStart w:id="7" w:name="_Toc531694575"/>
+      <w:bookmarkStart w:id="6" w:name="_Toc531700944"/>
       <w:r>
         <w:t>Use Case</w:t>
       </w:r>
       <w:r>
         <w:t>-Beschreibungen</w:t>
       </w:r>
-      <w:bookmarkEnd w:id="7"/>
+      <w:bookmarkEnd w:id="6"/>
     </w:p>
     <w:tbl>
       <w:tblPr>
@@ -3263,6 +3380,7 @@
           </w:tcPr>
           <w:p>
             <w:r>
+              <w:lastRenderedPageBreak/>
               <w:t>Varianten</w:t>
             </w:r>
           </w:p>
@@ -3550,11 +3668,11 @@
       <w:pPr>
         <w:pStyle w:val="berschrift2"/>
       </w:pPr>
-      <w:bookmarkStart w:id="8" w:name="_Toc531694576"/>
+      <w:bookmarkStart w:id="7" w:name="_Toc531700945"/>
       <w:r>
         <w:t>Aktivitätsdiagramm</w:t>
       </w:r>
-      <w:bookmarkEnd w:id="8"/>
+      <w:bookmarkEnd w:id="7"/>
     </w:p>
     <w:p>
       <w:r>
@@ -3616,11 +3734,11 @@
       <w:pPr>
         <w:pStyle w:val="berschrift2"/>
       </w:pPr>
-      <w:bookmarkStart w:id="9" w:name="_Toc531694577"/>
+      <w:bookmarkStart w:id="8" w:name="_Toc531700946"/>
       <w:r>
         <w:t>Analyse-Klassendiagramm</w:t>
       </w:r>
-      <w:bookmarkEnd w:id="9"/>
+      <w:bookmarkEnd w:id="8"/>
     </w:p>
     <w:p>
       <w:r>
@@ -3629,6 +3747,9 @@
     </w:p>
     <w:p>
       <w:r>
+        <w:rPr>
+          <w:noProof/>
+        </w:rPr>
         <w:lastRenderedPageBreak/>
         <w:drawing>
           <wp:inline distT="0" distB="0" distL="0" distR="0" wp14:anchorId="56FA9CC8" wp14:editId="170FC36A">
@@ -3671,14 +3792,17 @@
       <w:pPr>
         <w:pStyle w:val="berschrift2"/>
       </w:pPr>
-      <w:bookmarkStart w:id="10" w:name="_Toc531694578"/>
+      <w:bookmarkStart w:id="9" w:name="_Toc531700947"/>
       <w:r>
         <w:t>Mockups</w:t>
       </w:r>
-      <w:bookmarkEnd w:id="10"/>
+      <w:bookmarkEnd w:id="9"/>
     </w:p>
     <w:p>
       <w:r>
+        <w:rPr>
+          <w:noProof/>
+        </w:rPr>
         <w:drawing>
           <wp:anchor distT="0" distB="0" distL="114300" distR="114300" simplePos="0" relativeHeight="251660288" behindDoc="0" locked="0" layoutInCell="1" allowOverlap="1" wp14:anchorId="31F3F5C1" wp14:editId="145D6DD9">
             <wp:simplePos x="0" y="0"/>
@@ -3736,6 +3860,9 @@
         </w:drawing>
       </w:r>
       <w:r>
+        <w:rPr>
+          <w:noProof/>
+        </w:rPr>
         <w:drawing>
           <wp:anchor distT="0" distB="0" distL="114300" distR="114300" simplePos="0" relativeHeight="251659264" behindDoc="0" locked="0" layoutInCell="1" allowOverlap="1" wp14:anchorId="79C474EB" wp14:editId="42A28D98">
             <wp:simplePos x="0" y="0"/>
@@ -3809,19 +3936,19 @@
       <w:pPr>
         <w:pStyle w:val="berschrift1"/>
       </w:pPr>
-      <w:bookmarkStart w:id="11" w:name="_Toc531694579"/>
+      <w:bookmarkStart w:id="10" w:name="_Toc531700948"/>
       <w:r>
         <w:lastRenderedPageBreak/>
         <w:t>Programmierrichtlinien</w:t>
       </w:r>
-      <w:bookmarkEnd w:id="11"/>
+      <w:bookmarkEnd w:id="10"/>
     </w:p>
     <w:p>
       <w:pPr>
         <w:pStyle w:val="berschrift2"/>
       </w:pPr>
-      <w:bookmarkStart w:id="12" w:name="_Toc483319507"/>
-      <w:bookmarkStart w:id="13" w:name="_Toc531694580"/>
+      <w:bookmarkStart w:id="11" w:name="_Toc483319507"/>
+      <w:bookmarkStart w:id="12" w:name="_Toc531700949"/>
       <w:proofErr w:type="spellStart"/>
       <w:r>
         <w:t>Naming</w:t>
@@ -3834,8 +3961,8 @@
       <w:r>
         <w:t>Conventions</w:t>
       </w:r>
+      <w:bookmarkEnd w:id="11"/>
       <w:bookmarkEnd w:id="12"/>
-      <w:bookmarkEnd w:id="13"/>
       <w:proofErr w:type="spellEnd"/>
     </w:p>
     <w:p>
@@ -3847,87 +3974,143 @@
       <w:pPr>
         <w:pStyle w:val="berschrift3"/>
       </w:pPr>
-      <w:bookmarkStart w:id="14" w:name="_Toc483319508"/>
+      <w:bookmarkStart w:id="13" w:name="_Toc483319508"/>
       <w:r>
         <w:t>Variablen</w:t>
+      </w:r>
+      <w:bookmarkEnd w:id="13"/>
+    </w:p>
+    <w:p>
+      <w:r>
+        <w:t>Lokalen Variablen werden in Camel-Case geschrieben (</w:t>
+      </w:r>
+      <w:proofErr w:type="spellStart"/>
+      <w:r>
+        <w:t>thisVariable</w:t>
+      </w:r>
+      <w:proofErr w:type="spellEnd"/>
+      <w:r>
+        <w:t xml:space="preserve">). </w:t>
+      </w:r>
+    </w:p>
+    <w:p>
+      <w:r>
+        <w:t>Globale Variablen (Membervariablen) werden zusätzlich mit dem Präfix «m_</w:t>
+      </w:r>
+      <w:proofErr w:type="gramStart"/>
+      <w:r>
+        <w:t>»  (</w:t>
+      </w:r>
+      <w:proofErr w:type="spellStart"/>
+      <w:proofErr w:type="gramEnd"/>
+      <w:r>
+        <w:t>m_thisVariable</w:t>
+      </w:r>
+      <w:proofErr w:type="spellEnd"/>
+      <w:r>
+        <w:t xml:space="preserve">) geschrieben. </w:t>
+      </w:r>
+    </w:p>
+    <w:p>
+      <w:pPr>
+        <w:pStyle w:val="berschrift3"/>
+      </w:pPr>
+      <w:r>
+        <w:t>Properties</w:t>
+      </w:r>
+    </w:p>
+    <w:p>
+      <w:r>
+        <w:t xml:space="preserve">Properties werden </w:t>
+      </w:r>
+      <w:r>
+        <w:t xml:space="preserve">in </w:t>
+      </w:r>
+      <w:r>
+        <w:t>Pascal-Case geschrieben (</w:t>
+      </w:r>
+      <w:proofErr w:type="spellStart"/>
+      <w:r>
+        <w:t>ThisProperty</w:t>
+      </w:r>
+      <w:proofErr w:type="spellEnd"/>
+      <w:r>
+        <w:t>).</w:t>
+      </w:r>
+    </w:p>
+    <w:p>
+      <w:pPr>
+        <w:pStyle w:val="berschrift3"/>
+      </w:pPr>
+      <w:bookmarkStart w:id="14" w:name="_Toc483319510"/>
+      <w:r>
+        <w:t>Methoden</w:t>
       </w:r>
       <w:bookmarkEnd w:id="14"/>
     </w:p>
     <w:p>
       <w:r>
-        <w:t>Lokalen Variablen werden in Camel-Case geschrieben (</w:t>
+        <w:t>Methoden werden in Pascal-Case geschrieben (</w:t>
       </w:r>
       <w:proofErr w:type="spellStart"/>
       <w:r>
-        <w:t>thisVariable</w:t>
+        <w:t>ThisMethod</w:t>
       </w:r>
       <w:proofErr w:type="spellEnd"/>
       <w:r>
-        <w:t xml:space="preserve">). </w:t>
+        <w:t>).</w:t>
       </w:r>
     </w:p>
     <w:p>
       <w:r>
-        <w:t>Globale Variablen (Membervariablen) werden zusätzlich mit dem Präfix «m_</w:t>
-      </w:r>
-      <w:proofErr w:type="gramStart"/>
-      <w:r>
-        <w:t>»  (</w:t>
+        <w:t xml:space="preserve">Methoden </w:t>
+      </w:r>
+      <w:r>
+        <w:t>sollen,</w:t>
+      </w:r>
+      <w:r>
+        <w:t xml:space="preserve"> wenn möglich nach dem Schema «Verben + Nomen» benannt werden (</w:t>
+      </w:r>
+      <w:r>
+        <w:t xml:space="preserve">z.B. </w:t>
       </w:r>
       <w:proofErr w:type="spellStart"/>
-      <w:proofErr w:type="gramEnd"/>
-      <w:r>
-        <w:t>m_thisVariable</w:t>
+      <w:r>
+        <w:t>GetStation</w:t>
       </w:r>
       <w:proofErr w:type="spellEnd"/>
       <w:r>
-        <w:t xml:space="preserve">) geschrieben. </w:t>
+        <w:t xml:space="preserve">, </w:t>
+      </w:r>
+      <w:proofErr w:type="spellStart"/>
+      <w:r>
+        <w:t>SetConnenction</w:t>
+      </w:r>
+      <w:proofErr w:type="spellEnd"/>
+      <w:r>
+        <w:t>).</w:t>
       </w:r>
     </w:p>
     <w:p>
       <w:pPr>
         <w:pStyle w:val="berschrift3"/>
       </w:pPr>
-      <w:r>
-        <w:t>Properties</w:t>
-      </w:r>
-    </w:p>
-    <w:p>
-      <w:r>
-        <w:t xml:space="preserve">Properties werden </w:t>
-      </w:r>
-      <w:r>
-        <w:t xml:space="preserve">in </w:t>
-      </w:r>
-      <w:r>
-        <w:t>Pascal-Case geschrieben (</w:t>
-      </w:r>
-      <w:proofErr w:type="spellStart"/>
-      <w:r>
-        <w:t>ThisProperty</w:t>
-      </w:r>
-      <w:proofErr w:type="spellEnd"/>
-      <w:r>
-        <w:t>).</w:t>
-      </w:r>
-    </w:p>
-    <w:p>
-      <w:pPr>
-        <w:pStyle w:val="berschrift3"/>
-      </w:pPr>
-      <w:bookmarkStart w:id="15" w:name="_Toc483319510"/>
-      <w:r>
-        <w:t>Methoden</w:t>
+      <w:bookmarkStart w:id="15" w:name="_Toc483319511"/>
+      <w:r>
+        <w:t>Klassen</w:t>
       </w:r>
       <w:bookmarkEnd w:id="15"/>
     </w:p>
     <w:p>
       <w:r>
-        <w:t>Methoden werden in Pascal-Case geschrieben (</w:t>
+        <w:t xml:space="preserve">Klassen werden </w:t>
+      </w:r>
+      <w:r>
+        <w:t>in Pascal-Case geschrieben (</w:t>
       </w:r>
       <w:proofErr w:type="spellStart"/>
       <w:r>
-        <w:t>ThisMethod</w:t>
+        <w:t>ThisClass</w:t>
       </w:r>
       <w:proofErr w:type="spellEnd"/>
       <w:r>
@@ -3936,54 +4119,42 @@
     </w:p>
     <w:p>
       <w:r>
-        <w:t xml:space="preserve">Methoden </w:t>
-      </w:r>
-      <w:r>
-        <w:t>sollen,</w:t>
-      </w:r>
-      <w:r>
-        <w:t xml:space="preserve"> wenn möglich nach dem Schema «Verben + Nomen» benannt werden (</w:t>
-      </w:r>
-      <w:r>
-        <w:t xml:space="preserve">z.B. </w:t>
-      </w:r>
-      <w:proofErr w:type="spellStart"/>
-      <w:r>
-        <w:t>GetStation</w:t>
-      </w:r>
-      <w:proofErr w:type="spellEnd"/>
-      <w:r>
-        <w:t xml:space="preserve">, </w:t>
-      </w:r>
-      <w:proofErr w:type="spellStart"/>
-      <w:r>
-        <w:t>SetConnenction</w:t>
-      </w:r>
-      <w:proofErr w:type="spellEnd"/>
-      <w:r>
-        <w:t>).</w:t>
+        <w:t>Klassen sollen, wenn möglich als Name ein Nomen haben (z.B. Station, Connection).</w:t>
       </w:r>
     </w:p>
     <w:p>
       <w:pPr>
         <w:pStyle w:val="berschrift3"/>
       </w:pPr>
-      <w:bookmarkStart w:id="16" w:name="_Toc483319511"/>
-      <w:r>
-        <w:t>Klassen</w:t>
+      <w:bookmarkStart w:id="16" w:name="_Toc483319512"/>
+      <w:r>
+        <w:t>GUI-Controls</w:t>
       </w:r>
       <w:bookmarkEnd w:id="16"/>
     </w:p>
     <w:p>
       <w:r>
-        <w:t xml:space="preserve">Klassen werden </w:t>
-      </w:r>
-      <w:r>
-        <w:t>in Pascal-Case geschrieben (</w:t>
+        <w:t xml:space="preserve">Der Name der GUI-Controls besteht jeweils aus einem dreistelligen Präfix, welcher den Typ </w:t>
+      </w:r>
+      <w:proofErr w:type="gramStart"/>
+      <w:r>
+        <w:t>des Control</w:t>
+      </w:r>
+      <w:proofErr w:type="gramEnd"/>
+      <w:r>
+        <w:t xml:space="preserve"> abkürzt, und dem eigentlichen Namen. Er wird Camel-Case geschrieben (z.B. </w:t>
       </w:r>
       <w:proofErr w:type="spellStart"/>
       <w:r>
-        <w:t>ThisClass</w:t>
+        <w:t>btnSearch</w:t>
+      </w:r>
+      <w:proofErr w:type="spellEnd"/>
+      <w:r>
+        <w:t xml:space="preserve">, </w:t>
+      </w:r>
+      <w:proofErr w:type="spellStart"/>
+      <w:r>
+        <w:t>cmbStartStation</w:t>
       </w:r>
       <w:proofErr w:type="spellEnd"/>
       <w:r>
@@ -3991,267 +4162,223 @@
       </w:r>
     </w:p>
     <w:p>
-      <w:r>
-        <w:t>Klassen sollen, wenn möglich als Name ein Nomen haben (z.B. Station, Connection).</w:t>
-      </w:r>
-    </w:p>
-    <w:p>
-      <w:pPr>
-        <w:pStyle w:val="berschrift3"/>
-      </w:pPr>
-      <w:bookmarkStart w:id="17" w:name="_Toc483319512"/>
-      <w:r>
-        <w:t>GUI-Controls</w:t>
+      <w:pPr>
+        <w:pStyle w:val="berschrift2"/>
+      </w:pPr>
+      <w:bookmarkStart w:id="17" w:name="_Toc531700950"/>
+      <w:r>
+        <w:t>Deklaration von Variablen</w:t>
       </w:r>
       <w:bookmarkEnd w:id="17"/>
     </w:p>
     <w:p>
-      <w:r>
-        <w:t xml:space="preserve">Der Name der GUI-Controls besteht jeweils aus einem dreistelligen Präfix, welcher den Typ </w:t>
-      </w:r>
-      <w:proofErr w:type="gramStart"/>
-      <w:r>
-        <w:t>des Control</w:t>
-      </w:r>
-      <w:proofErr w:type="gramEnd"/>
-      <w:r>
-        <w:t xml:space="preserve"> abkürzt, und dem eigentlichen Namen. Er wird Camel-Case geschrieben (z.B. </w:t>
-      </w:r>
-      <w:proofErr w:type="spellStart"/>
-      <w:r>
-        <w:t>btnSearch</w:t>
-      </w:r>
-      <w:proofErr w:type="spellEnd"/>
-      <w:r>
-        <w:t xml:space="preserve">, </w:t>
-      </w:r>
-      <w:proofErr w:type="spellStart"/>
-      <w:r>
-        <w:t>cmbStartStation</w:t>
-      </w:r>
-      <w:proofErr w:type="spellEnd"/>
-      <w:r>
-        <w:t>).</w:t>
-      </w:r>
-    </w:p>
-    <w:p>
-      <w:pPr>
-        <w:pStyle w:val="berschrift2"/>
-      </w:pPr>
-      <w:bookmarkStart w:id="18" w:name="_Toc531694581"/>
-      <w:r>
-        <w:t>Deklaration von Variablen</w:t>
+      <w:pPr>
+        <w:pStyle w:val="berschrift3"/>
+      </w:pPr>
+      <w:bookmarkStart w:id="18" w:name="_Toc483319514"/>
+      <w:r>
+        <w:t>Lokale Variablen</w:t>
       </w:r>
       <w:bookmarkEnd w:id="18"/>
     </w:p>
     <w:p>
+      <w:r>
+        <w:t>Lokale Variablen werden dann definiert, wenn diese benötigt werden. Sie müssen nicht direkt initialisiert werden.</w:t>
+      </w:r>
+    </w:p>
+    <w:p>
       <w:pPr>
         <w:pStyle w:val="berschrift3"/>
       </w:pPr>
-      <w:bookmarkStart w:id="19" w:name="_Toc483319514"/>
-      <w:r>
-        <w:t>Lokale Variablen</w:t>
+      <w:bookmarkStart w:id="19" w:name="_Toc483319515"/>
+      <w:r>
+        <w:t>Globale Variablen</w:t>
       </w:r>
       <w:bookmarkEnd w:id="19"/>
     </w:p>
     <w:p>
       <w:r>
-        <w:t>Lokale Variablen werden dann definiert, wenn diese benötigt werden. Sie müssen nicht direkt initialisiert werden.</w:t>
+        <w:t xml:space="preserve">Globale Variablen werden immer zu Beginn der Klasse (zu </w:t>
+      </w:r>
+      <w:proofErr w:type="spellStart"/>
+      <w:r>
+        <w:t>oberst</w:t>
+      </w:r>
+      <w:proofErr w:type="spellEnd"/>
+      <w:r>
+        <w:t>) definiert. Sie müssen nicht direkt initialisiert werden.</w:t>
       </w:r>
     </w:p>
     <w:p>
       <w:pPr>
-        <w:pStyle w:val="berschrift3"/>
-      </w:pPr>
-      <w:bookmarkStart w:id="20" w:name="_Toc483319515"/>
-      <w:r>
-        <w:t>Globale Variablen</w:t>
+        <w:pStyle w:val="berschrift2"/>
+      </w:pPr>
+      <w:bookmarkStart w:id="20" w:name="_Toc483319516"/>
+      <w:bookmarkStart w:id="21" w:name="_Toc531700951"/>
+      <w:r>
+        <w:t>Comments</w:t>
       </w:r>
       <w:bookmarkEnd w:id="20"/>
+      <w:bookmarkEnd w:id="21"/>
     </w:p>
     <w:p>
       <w:r>
-        <w:t xml:space="preserve">Globale Variablen werden immer zu Beginn der Klasse (zu </w:t>
+        <w:t xml:space="preserve">Alle Methoden, die </w:t>
       </w:r>
       <w:proofErr w:type="spellStart"/>
       <w:r>
-        <w:t>oberst</w:t>
+        <w:t>public</w:t>
       </w:r>
       <w:proofErr w:type="spellEnd"/>
       <w:r>
-        <w:t>) definiert. Sie müssen nicht direkt initialisiert werden.</w:t>
+        <w:t xml:space="preserve"> sind, müssen mit einem XML-Kommentar beschrieben werden. Bei </w:t>
+      </w:r>
+      <w:proofErr w:type="gramStart"/>
+      <w:r>
+        <w:t>Privaten</w:t>
+      </w:r>
+      <w:proofErr w:type="gramEnd"/>
+      <w:r>
+        <w:t xml:space="preserve"> Methoden ist es nicht zwingend und liegt im Ermessen des Entwicklers.</w:t>
       </w:r>
     </w:p>
     <w:p>
+      <w:r>
+        <w:t>Innerhalb von Methoden werden Kommentare bei Notwendigkeit eine Zeile über dem zu kommentierenden Block geschrieben.</w:t>
+      </w:r>
+    </w:p>
+    <w:p>
+      <w:r>
+        <w:t>Der Inhalt der Kommentare beschreibt, was nachfolgend passiert. Es soll jedoch nicht «übersetzt» werden, sondern Zusatzinfos für die Verständlichkeit geliefert werden.</w:t>
+      </w:r>
+    </w:p>
+    <w:p>
       <w:pPr>
         <w:pStyle w:val="berschrift2"/>
       </w:pPr>
-      <w:bookmarkStart w:id="21" w:name="_Toc483319516"/>
-      <w:bookmarkStart w:id="22" w:name="_Toc531694582"/>
-      <w:r>
-        <w:t>Comments</w:t>
-      </w:r>
-      <w:bookmarkEnd w:id="21"/>
+      <w:bookmarkStart w:id="22" w:name="_Toc531700952"/>
+      <w:r>
+        <w:lastRenderedPageBreak/>
+        <w:t>Geschweifte Klammern</w:t>
+      </w:r>
       <w:bookmarkEnd w:id="22"/>
     </w:p>
     <w:p>
       <w:r>
-        <w:t xml:space="preserve">Alle Methoden, die </w:t>
+        <w:t xml:space="preserve">Nach </w:t>
       </w:r>
       <w:proofErr w:type="spellStart"/>
       <w:r>
-        <w:t>public</w:t>
+        <w:t>If</w:t>
       </w:r>
       <w:proofErr w:type="spellEnd"/>
       <w:r>
-        <w:t xml:space="preserve"> sind, müssen mit einem XML-Kommentar beschrieben werden. Bei </w:t>
-      </w:r>
-      <w:proofErr w:type="gramStart"/>
-      <w:r>
-        <w:t>Privaten</w:t>
-      </w:r>
-      <w:proofErr w:type="gramEnd"/>
-      <w:r>
-        <w:t xml:space="preserve"> Methoden ist es nicht zwingend und liegt im Ermessen des Entwicklers.</w:t>
+        <w:t xml:space="preserve">-, </w:t>
+      </w:r>
+      <w:proofErr w:type="spellStart"/>
+      <w:r>
+        <w:t>For</w:t>
+      </w:r>
+      <w:proofErr w:type="spellEnd"/>
+      <w:r>
+        <w:t xml:space="preserve">-, </w:t>
+      </w:r>
+      <w:proofErr w:type="spellStart"/>
+      <w:r>
+        <w:t>Foreach</w:t>
+      </w:r>
+      <w:proofErr w:type="spellEnd"/>
+      <w:r>
+        <w:t xml:space="preserve">-, </w:t>
+      </w:r>
+      <w:proofErr w:type="spellStart"/>
+      <w:r>
+        <w:t>While</w:t>
+      </w:r>
+      <w:proofErr w:type="spellEnd"/>
+      <w:r>
+        <w:t xml:space="preserve">- und Switch-Statements </w:t>
+      </w:r>
+      <w:r>
+        <w:t>wird</w:t>
+      </w:r>
+      <w:r>
+        <w:t xml:space="preserve"> die geschweiften K</w:t>
+      </w:r>
+      <w:r>
+        <w:t>lammer</w:t>
+      </w:r>
+      <w:r>
+        <w:t xml:space="preserve"> </w:t>
+      </w:r>
+      <w:r>
+        <w:t>auf eine neue Linie geschrieben.</w:t>
       </w:r>
     </w:p>
     <w:p>
       <w:r>
-        <w:t>Innerhalb von Methoden werden Kommentare bei Notwendigkeit eine Zeile über dem zu kommentierenden Block geschrieben.</w:t>
+        <w:t>Folgt nach dem Statement nur eine Linie Code, können die geschweiften Klammern gänzlich weggelassen werden.</w:t>
       </w:r>
     </w:p>
     <w:p>
-      <w:r>
-        <w:t>Der Inhalt der Kommentare beschreibt, was nachfolgend passiert. Es soll jedoch nicht «übersetzt» werden, sondern Zusatzinfos für die Verständlichkeit geliefert werden.</w:t>
-      </w:r>
-    </w:p>
-    <w:p>
       <w:pPr>
         <w:pStyle w:val="berschrift2"/>
       </w:pPr>
-      <w:bookmarkStart w:id="23" w:name="_Toc531694583"/>
-      <w:r>
-        <w:lastRenderedPageBreak/>
-        <w:t>Geschweifte Klammern</w:t>
+      <w:bookmarkStart w:id="23" w:name="_Toc531700953"/>
+      <w:r>
+        <w:t>Verwendete Technologien</w:t>
       </w:r>
       <w:bookmarkEnd w:id="23"/>
     </w:p>
     <w:p>
       <w:r>
-        <w:t xml:space="preserve">Nach </w:t>
+        <w:t xml:space="preserve">Es wird </w:t>
+      </w:r>
+      <w:r>
+        <w:t xml:space="preserve">in der Sprache C# Version 7.2 und dem </w:t>
       </w:r>
       <w:proofErr w:type="spellStart"/>
       <w:r>
-        <w:t>If</w:t>
+        <w:t>DotNet</w:t>
       </w:r>
       <w:proofErr w:type="spellEnd"/>
       <w:r>
-        <w:t xml:space="preserve">-, </w:t>
+        <w:t xml:space="preserve">-Framework 4.7.2 entwickelt. Das GUI wird mithilfe dem Framework Windows </w:t>
       </w:r>
       <w:proofErr w:type="spellStart"/>
       <w:r>
-        <w:t>For</w:t>
+        <w:t>Presentation</w:t>
       </w:r>
       <w:proofErr w:type="spellEnd"/>
       <w:r>
-        <w:t xml:space="preserve">-, </w:t>
+        <w:t xml:space="preserve"> </w:t>
       </w:r>
       <w:proofErr w:type="spellStart"/>
       <w:r>
-        <w:t>Foreach</w:t>
+        <w:t>Foundation</w:t>
       </w:r>
       <w:proofErr w:type="spellEnd"/>
       <w:r>
-        <w:t xml:space="preserve">-, </w:t>
+        <w:t xml:space="preserve"> (WPF) entwickelt. Es wird dabei das MVVM (Model-View-</w:t>
       </w:r>
       <w:proofErr w:type="spellStart"/>
       <w:r>
-        <w:t>While</w:t>
+        <w:t>ViewModel</w:t>
       </w:r>
       <w:proofErr w:type="spellEnd"/>
       <w:r>
-        <w:t xml:space="preserve">- und Switch-Statements </w:t>
-      </w:r>
-      <w:r>
-        <w:t>wird</w:t>
-      </w:r>
-      <w:r>
-        <w:t xml:space="preserve"> die geschweiften K</w:t>
-      </w:r>
-      <w:r>
-        <w:t>lammer</w:t>
-      </w:r>
-      <w:r>
-        <w:t xml:space="preserve"> </w:t>
-      </w:r>
-      <w:r>
-        <w:t>auf eine neue Linie geschrieben.</w:t>
+        <w:t xml:space="preserve">) Pattern angewandt. </w:t>
       </w:r>
     </w:p>
     <w:p>
-      <w:r>
-        <w:t>Folgt nach dem Statement nur eine Linie Code, können die geschweiften Klammern gänzlich weggelassen werden.</w:t>
-      </w:r>
-    </w:p>
-    <w:p>
       <w:pPr>
         <w:pStyle w:val="berschrift2"/>
       </w:pPr>
-      <w:bookmarkStart w:id="24" w:name="_Toc531694584"/>
-      <w:r>
-        <w:t>Verwendete Technologien</w:t>
+      <w:bookmarkStart w:id="24" w:name="_Toc531700954"/>
+      <w:r>
+        <w:t>Ordnerstruktur im Projekt</w:t>
       </w:r>
       <w:bookmarkEnd w:id="24"/>
-    </w:p>
-    <w:p>
-      <w:r>
-        <w:t xml:space="preserve">Es wird </w:t>
-      </w:r>
-      <w:r>
-        <w:t xml:space="preserve">in der Sprache C# Version 7.2 und dem </w:t>
-      </w:r>
-      <w:proofErr w:type="spellStart"/>
-      <w:r>
-        <w:t>DotNet</w:t>
-      </w:r>
-      <w:proofErr w:type="spellEnd"/>
-      <w:r>
-        <w:t xml:space="preserve">-Framework 4.7.2 entwickelt. Das GUI wird mithilfe dem Framework Windows </w:t>
-      </w:r>
-      <w:proofErr w:type="spellStart"/>
-      <w:r>
-        <w:t>Presentation</w:t>
-      </w:r>
-      <w:proofErr w:type="spellEnd"/>
-      <w:r>
-        <w:t xml:space="preserve"> </w:t>
-      </w:r>
-      <w:proofErr w:type="spellStart"/>
-      <w:r>
-        <w:t>Foundation</w:t>
-      </w:r>
-      <w:proofErr w:type="spellEnd"/>
-      <w:r>
-        <w:t xml:space="preserve"> (WPF) entwickelt. Es wird dabei das MVVM (Model-View-</w:t>
-      </w:r>
-      <w:proofErr w:type="spellStart"/>
-      <w:r>
-        <w:t>ViewModel</w:t>
-      </w:r>
-      <w:proofErr w:type="spellEnd"/>
-      <w:r>
-        <w:t xml:space="preserve">) Pattern angewandt. </w:t>
-      </w:r>
-    </w:p>
-    <w:p>
-      <w:pPr>
-        <w:pStyle w:val="berschrift2"/>
-      </w:pPr>
-      <w:bookmarkStart w:id="25" w:name="_Toc531694585"/>
-      <w:r>
-        <w:t>Ordnerstruktur im Projekt</w:t>
-      </w:r>
-      <w:bookmarkEnd w:id="25"/>
     </w:p>
     <w:p>
       <w:r>
@@ -4348,55 +4475,55 @@
       <w:pPr>
         <w:pStyle w:val="berschrift1"/>
       </w:pPr>
-      <w:bookmarkStart w:id="26" w:name="_Toc531694586"/>
+      <w:bookmarkStart w:id="25" w:name="_Toc531700955"/>
       <w:r>
         <w:lastRenderedPageBreak/>
         <w:t>Testfälle</w:t>
       </w:r>
-      <w:bookmarkEnd w:id="26"/>
+      <w:bookmarkEnd w:id="25"/>
     </w:p>
     <w:p>
       <w:pPr>
         <w:pStyle w:val="berschrift2"/>
       </w:pPr>
-      <w:bookmarkStart w:id="27" w:name="_Toc483319519"/>
-      <w:bookmarkStart w:id="28" w:name="_Toc531694587"/>
+      <w:bookmarkStart w:id="26" w:name="_Toc483319519"/>
+      <w:bookmarkStart w:id="27" w:name="_Toc531700956"/>
       <w:r>
         <w:t>Testfall 0</w:t>
       </w:r>
       <w:r>
         <w:t>1</w:t>
       </w:r>
+      <w:bookmarkEnd w:id="26"/>
+      <w:r>
+        <w:t xml:space="preserve"> – Verbindungen suchen</w:t>
+      </w:r>
       <w:bookmarkEnd w:id="27"/>
-      <w:r>
-        <w:t xml:space="preserve"> – Verbindungen suchen</w:t>
+    </w:p>
+    <w:p>
+      <w:pPr>
+        <w:pStyle w:val="berschrift3"/>
+      </w:pPr>
+      <w:bookmarkStart w:id="28" w:name="_Toc483319520"/>
+      <w:r>
+        <w:t>Vorbedingungen</w:t>
       </w:r>
       <w:bookmarkEnd w:id="28"/>
     </w:p>
     <w:p>
-      <w:pPr>
-        <w:pStyle w:val="berschrift3"/>
-      </w:pPr>
-      <w:bookmarkStart w:id="29" w:name="_Toc483319520"/>
-      <w:r>
-        <w:t>Vorbedingungen</w:t>
-      </w:r>
-      <w:bookmarkEnd w:id="29"/>
+      <w:r>
+        <w:t>Das Programm ist gestartet. Der Tab «Verbindung suchen» ist aktiv. Es besteht eine Internetverbindung.</w:t>
+      </w:r>
     </w:p>
     <w:p>
-      <w:r>
-        <w:t>Das Programm ist gestartet. Der Tab «Verbindung suchen» ist aktiv. Es besteht eine Internetverbindung.</w:t>
-      </w:r>
-    </w:p>
-    <w:p>
       <w:pPr>
         <w:pStyle w:val="berschrift3"/>
       </w:pPr>
-      <w:bookmarkStart w:id="30" w:name="_Toc483319521"/>
+      <w:bookmarkStart w:id="29" w:name="_Toc483319521"/>
       <w:r>
         <w:t>Testszenario</w:t>
       </w:r>
-      <w:bookmarkEnd w:id="30"/>
+      <w:bookmarkEnd w:id="29"/>
     </w:p>
     <w:tbl>
       <w:tblPr>
@@ -4893,7 +5020,7 @@
       <w:pPr>
         <w:pStyle w:val="berschrift2"/>
       </w:pPr>
-      <w:bookmarkStart w:id="31" w:name="_Toc531694588"/>
+      <w:bookmarkStart w:id="30" w:name="_Toc531700957"/>
       <w:r>
         <w:lastRenderedPageBreak/>
         <w:t>Testfall 02</w:t>
@@ -4901,7 +5028,7 @@
       <w:r>
         <w:t xml:space="preserve"> – Abfahrtsplan anzeigen</w:t>
       </w:r>
-      <w:bookmarkEnd w:id="31"/>
+      <w:bookmarkEnd w:id="30"/>
     </w:p>
     <w:p>
       <w:pPr>
@@ -5204,7 +5331,7 @@
       <w:pPr>
         <w:pStyle w:val="berschrift2"/>
       </w:pPr>
-      <w:bookmarkStart w:id="32" w:name="_Toc531694589"/>
+      <w:bookmarkStart w:id="31" w:name="_Toc531700958"/>
       <w:r>
         <w:lastRenderedPageBreak/>
         <w:t xml:space="preserve">Testfall </w:t>
@@ -5215,7 +5342,7 @@
       <w:r>
         <w:t xml:space="preserve"> – Stationen in der Nähe anzeigen</w:t>
       </w:r>
-      <w:bookmarkEnd w:id="32"/>
+      <w:bookmarkEnd w:id="31"/>
     </w:p>
     <w:p>
       <w:pPr>
@@ -5565,7 +5692,7 @@
       <w:pPr>
         <w:pStyle w:val="berschrift2"/>
       </w:pPr>
-      <w:bookmarkStart w:id="33" w:name="_Toc531694590"/>
+      <w:bookmarkStart w:id="32" w:name="_Toc531700959"/>
       <w:r>
         <w:lastRenderedPageBreak/>
         <w:t>Testfall 04</w:t>
@@ -5573,7 +5700,7 @@
       <w:r>
         <w:t xml:space="preserve"> – Mails versenden</w:t>
       </w:r>
-      <w:bookmarkEnd w:id="33"/>
+      <w:bookmarkEnd w:id="32"/>
     </w:p>
     <w:p>
       <w:pPr>
@@ -6028,18 +6155,12 @@
       <w:pPr>
         <w:pStyle w:val="berschrift2"/>
       </w:pPr>
-      <w:bookmarkStart w:id="34" w:name="_Toc531694591"/>
+      <w:bookmarkStart w:id="33" w:name="_Toc531700960"/>
       <w:r>
         <w:lastRenderedPageBreak/>
-        <w:t>Testfall 05</w:t>
-      </w:r>
-      <w:r>
-        <w:t xml:space="preserve"> – </w:t>
-      </w:r>
-      <w:r>
-        <w:t>Stationen tauschen</w:t>
-      </w:r>
-      <w:bookmarkEnd w:id="34"/>
+        <w:t>Testfall 05 – Stationen tauschen</w:t>
+      </w:r>
+      <w:bookmarkEnd w:id="33"/>
     </w:p>
     <w:p>
       <w:pPr>
@@ -6255,22 +6376,24 @@
       <w:pPr>
         <w:pStyle w:val="berschrift1"/>
       </w:pPr>
-      <w:bookmarkStart w:id="35" w:name="_Toc531694592"/>
+      <w:bookmarkStart w:id="34" w:name="_Toc531700961"/>
       <w:r>
         <w:lastRenderedPageBreak/>
         <w:t>Installationsanleitung</w:t>
       </w:r>
-      <w:bookmarkEnd w:id="35"/>
+      <w:bookmarkEnd w:id="34"/>
     </w:p>
     <w:p>
       <w:pPr>
         <w:pStyle w:val="berschrift2"/>
       </w:pPr>
-      <w:bookmarkStart w:id="36" w:name="_Toc531694593"/>
+      <w:bookmarkStart w:id="35" w:name="_Toc531700962"/>
+      <w:bookmarkStart w:id="36" w:name="_GoBack"/>
+      <w:bookmarkEnd w:id="36"/>
       <w:r>
         <w:t>Installieren</w:t>
       </w:r>
-      <w:bookmarkEnd w:id="36"/>
+      <w:bookmarkEnd w:id="35"/>
     </w:p>
     <w:tbl>
       <w:tblPr>
@@ -6481,7 +6604,7 @@
       <w:pPr>
         <w:pStyle w:val="berschrift2"/>
       </w:pPr>
-      <w:bookmarkStart w:id="37" w:name="_Toc531694594"/>
+      <w:bookmarkStart w:id="37" w:name="_Toc531700963"/>
       <w:r>
         <w:t>Deinstallieren</w:t>
       </w:r>
@@ -11852,7 +11975,7 @@
 </file>
 
 <file path=customXml/itemProps2.xml><?xml version="1.0" encoding="utf-8"?>
-<ds:datastoreItem xmlns:ds="http://schemas.openxmlformats.org/officeDocument/2006/customXml" ds:itemID="{17200EFC-BFD4-4B5F-B505-1F0A86E10D83}">
+<ds:datastoreItem xmlns:ds="http://schemas.openxmlformats.org/officeDocument/2006/customXml" ds:itemID="{15E7D8A7-F6FF-4263-A1F6-8CD69BFCAC0E}">
   <ds:schemaRefs>
     <ds:schemaRef ds:uri="http://schemas.openxmlformats.org/officeDocument/2006/bibliography"/>
   </ds:schemaRefs>

</xml_diff>

<commit_message>
Updated folder paths in the documentation
</commit_message>
<xml_diff>
--- a/docs/Dokumentation.docx
+++ b/docs/Dokumentation.docx
@@ -19,11 +19,9 @@
       <w:r>
         <w:t xml:space="preserve">Projektarbeit Modul 318 – </w:t>
       </w:r>
-      <w:proofErr w:type="spellStart"/>
       <w:r>
         <w:t>TransportGate</w:t>
       </w:r>
-      <w:proofErr w:type="spellEnd"/>
     </w:p>
     <w:p>
       <w:pPr>
@@ -117,6 +115,7 @@
           <w:docPartUnique/>
         </w:docPartObj>
       </w:sdtPr>
+      <w:sdtEndPr/>
       <w:sdtContent>
         <w:p>
           <w:pPr>
@@ -2466,11 +2465,9 @@
       <w:r>
         <w:t>» ist das Programm «</w:t>
       </w:r>
-      <w:proofErr w:type="spellStart"/>
       <w:r>
         <w:t>TransportGate</w:t>
       </w:r>
-      <w:proofErr w:type="spellEnd"/>
       <w:r>
         <w:t>» entstanden.</w:t>
       </w:r>
@@ -2815,42 +2812,12 @@
                 <w:lang w:val="en-US"/>
               </w:rPr>
             </w:pPr>
-            <w:proofErr w:type="spellStart"/>
             <w:r>
               <w:rPr>
                 <w:lang w:val="en-US"/>
               </w:rPr>
-              <w:t>Zusatzfeature</w:t>
-            </w:r>
-            <w:proofErr w:type="spellEnd"/>
-            <w:r>
-              <w:rPr>
-                <w:lang w:val="en-US"/>
-              </w:rPr>
-              <w:t xml:space="preserve">: API-Calls </w:t>
-            </w:r>
-            <w:proofErr w:type="spellStart"/>
-            <w:r>
-              <w:rPr>
-                <w:lang w:val="en-US"/>
-              </w:rPr>
-              <w:t>asynchron</w:t>
-            </w:r>
-            <w:proofErr w:type="spellEnd"/>
-            <w:r>
-              <w:rPr>
-                <w:lang w:val="en-US"/>
-              </w:rPr>
-              <w:t xml:space="preserve"> </w:t>
-            </w:r>
-            <w:proofErr w:type="spellStart"/>
-            <w:r>
-              <w:rPr>
-                <w:lang w:val="en-US"/>
-              </w:rPr>
-              <w:t>refactorn</w:t>
-            </w:r>
-            <w:proofErr w:type="spellEnd"/>
+              <w:t>Zusatzfeature: API-Calls asynchron refactorn</w:t>
+            </w:r>
           </w:p>
         </w:tc>
         <w:tc>
@@ -2859,15 +2826,7 @@
           </w:tcPr>
           <w:p>
             <w:r>
-              <w:t xml:space="preserve">Als ÖV-Benutzer möchte ich nicht, dass das ganze </w:t>
-            </w:r>
-            <w:proofErr w:type="spellStart"/>
-            <w:r>
-              <w:t>Progrann</w:t>
-            </w:r>
-            <w:proofErr w:type="spellEnd"/>
-            <w:r>
-              <w:t xml:space="preserve"> einfriert und ich nichts mehr bewegen kann, wenn das Programm nach Stationen oder Verbindungen sucht. </w:t>
+              <w:t xml:space="preserve">Als ÖV-Benutzer möchte ich nicht, dass das ganze Progrann einfriert und ich nichts mehr bewegen kann, wenn das Programm nach Stationen oder Verbindungen sucht. </w:t>
             </w:r>
             <w:r>
               <w:t>Ich möchte, dass die Abfragen im Hintergrund ablaufen.</w:t>
@@ -3122,16 +3081,11 @@
                 <w:numId w:val="25"/>
               </w:numPr>
             </w:pPr>
-            <w:proofErr w:type="gramStart"/>
             <w:r>
               <w:t xml:space="preserve">Gewünschte </w:t>
             </w:r>
             <w:r>
-              <w:t xml:space="preserve"> Station</w:t>
-            </w:r>
-            <w:proofErr w:type="gramEnd"/>
-            <w:r>
-              <w:t xml:space="preserve"> auswählen</w:t>
+              <w:t xml:space="preserve"> Station auswählen</w:t>
             </w:r>
           </w:p>
         </w:tc>
@@ -3348,15 +3302,7 @@
             </w:pPr>
             <w:r>
               <w:lastRenderedPageBreak/>
-              <w:t xml:space="preserve">Start- und Endstation auswählen (siehe </w:t>
-            </w:r>
-            <w:proofErr w:type="spellStart"/>
-            <w:r>
-              <w:t>UseCase</w:t>
-            </w:r>
-            <w:proofErr w:type="spellEnd"/>
-            <w:r>
-              <w:t xml:space="preserve"> «Station suchen»)</w:t>
+              <w:t>Start- und Endstation auswählen (siehe UseCase «Station suchen»)</w:t>
             </w:r>
           </w:p>
           <w:p>
@@ -3598,15 +3544,7 @@
               </w:numPr>
             </w:pPr>
             <w:r>
-              <w:t xml:space="preserve">Startstation auswählen und Zeitpunkt (siehe </w:t>
-            </w:r>
-            <w:proofErr w:type="spellStart"/>
-            <w:r>
-              <w:t>UseCase</w:t>
-            </w:r>
-            <w:proofErr w:type="spellEnd"/>
-            <w:r>
-              <w:t xml:space="preserve"> «Station suchen»)</w:t>
+              <w:t>Startstation auswählen und Zeitpunkt (siehe UseCase «Station suchen»)</w:t>
             </w:r>
           </w:p>
         </w:tc>
@@ -3949,21 +3887,11 @@
       </w:pPr>
       <w:bookmarkStart w:id="11" w:name="_Toc483319507"/>
       <w:bookmarkStart w:id="12" w:name="_Toc531700949"/>
-      <w:proofErr w:type="spellStart"/>
-      <w:r>
-        <w:t>Naming</w:t>
-      </w:r>
-      <w:proofErr w:type="spellEnd"/>
-      <w:r>
-        <w:t xml:space="preserve"> </w:t>
-      </w:r>
-      <w:proofErr w:type="spellStart"/>
-      <w:r>
-        <w:t>Conventions</w:t>
+      <w:r>
+        <w:t>Naming Conventions</w:t>
       </w:r>
       <w:bookmarkEnd w:id="11"/>
       <w:bookmarkEnd w:id="12"/>
-      <w:proofErr w:type="spellEnd"/>
     </w:p>
     <w:p>
       <w:r>
@@ -3982,33 +3910,12 @@
     </w:p>
     <w:p>
       <w:r>
-        <w:t>Lokalen Variablen werden in Camel-Case geschrieben (</w:t>
-      </w:r>
-      <w:proofErr w:type="spellStart"/>
-      <w:r>
-        <w:t>thisVariable</w:t>
-      </w:r>
-      <w:proofErr w:type="spellEnd"/>
-      <w:r>
-        <w:t xml:space="preserve">). </w:t>
+        <w:t xml:space="preserve">Lokalen Variablen werden in Camel-Case geschrieben (thisVariable). </w:t>
       </w:r>
     </w:p>
     <w:p>
       <w:r>
-        <w:t>Globale Variablen (Membervariablen) werden zusätzlich mit dem Präfix «m_</w:t>
-      </w:r>
-      <w:proofErr w:type="gramStart"/>
-      <w:r>
-        <w:t>»  (</w:t>
-      </w:r>
-      <w:proofErr w:type="spellStart"/>
-      <w:proofErr w:type="gramEnd"/>
-      <w:r>
-        <w:t>m_thisVariable</w:t>
-      </w:r>
-      <w:proofErr w:type="spellEnd"/>
-      <w:r>
-        <w:t xml:space="preserve">) geschrieben. </w:t>
+        <w:t xml:space="preserve">Globale Variablen (Membervariablen) werden zusätzlich mit dem Präfix «m_»  (m_thisVariable) geschrieben. </w:t>
       </w:r>
     </w:p>
     <w:p>
@@ -4027,15 +3934,7 @@
         <w:t xml:space="preserve">in </w:t>
       </w:r>
       <w:r>
-        <w:t>Pascal-Case geschrieben (</w:t>
-      </w:r>
-      <w:proofErr w:type="spellStart"/>
-      <w:r>
-        <w:t>ThisProperty</w:t>
-      </w:r>
-      <w:proofErr w:type="spellEnd"/>
-      <w:r>
-        <w:t>).</w:t>
+        <w:t>Pascal-Case geschrieben (ThisProperty).</w:t>
       </w:r>
     </w:p>
     <w:p>
@@ -4050,15 +3949,7 @@
     </w:p>
     <w:p>
       <w:r>
-        <w:t>Methoden werden in Pascal-Case geschrieben (</w:t>
-      </w:r>
-      <w:proofErr w:type="spellStart"/>
-      <w:r>
-        <w:t>ThisMethod</w:t>
-      </w:r>
-      <w:proofErr w:type="spellEnd"/>
-      <w:r>
-        <w:t>).</w:t>
+        <w:t>Methoden werden in Pascal-Case geschrieben (ThisMethod).</w:t>
       </w:r>
     </w:p>
     <w:p>
@@ -4074,21 +3965,11 @@
       <w:r>
         <w:t xml:space="preserve">z.B. </w:t>
       </w:r>
-      <w:proofErr w:type="spellStart"/>
-      <w:r>
-        <w:t>GetStation</w:t>
-      </w:r>
-      <w:proofErr w:type="spellEnd"/>
-      <w:r>
-        <w:t xml:space="preserve">, </w:t>
-      </w:r>
-      <w:proofErr w:type="spellStart"/>
-      <w:r>
-        <w:t>SetConnenction</w:t>
-      </w:r>
-      <w:proofErr w:type="spellEnd"/>
-      <w:r>
-        <w:t>).</w:t>
+      <w:r>
+        <w:t xml:space="preserve">GetStation, </w:t>
+      </w:r>
+      <w:r>
+        <w:t>SetConnenction).</w:t>
       </w:r>
     </w:p>
     <w:p>
@@ -4106,15 +3987,7 @@
         <w:t xml:space="preserve">Klassen werden </w:t>
       </w:r>
       <w:r>
-        <w:t>in Pascal-Case geschrieben (</w:t>
-      </w:r>
-      <w:proofErr w:type="spellStart"/>
-      <w:r>
-        <w:t>ThisClass</w:t>
-      </w:r>
-      <w:proofErr w:type="spellEnd"/>
-      <w:r>
-        <w:t>).</w:t>
+        <w:t>in Pascal-Case geschrieben (ThisClass).</w:t>
       </w:r>
     </w:p>
     <w:p>
@@ -4134,31 +4007,7 @@
     </w:p>
     <w:p>
       <w:r>
-        <w:t xml:space="preserve">Der Name der GUI-Controls besteht jeweils aus einem dreistelligen Präfix, welcher den Typ </w:t>
-      </w:r>
-      <w:proofErr w:type="gramStart"/>
-      <w:r>
-        <w:t>des Control</w:t>
-      </w:r>
-      <w:proofErr w:type="gramEnd"/>
-      <w:r>
-        <w:t xml:space="preserve"> abkürzt, und dem eigentlichen Namen. Er wird Camel-Case geschrieben (z.B. </w:t>
-      </w:r>
-      <w:proofErr w:type="spellStart"/>
-      <w:r>
-        <w:t>btnSearch</w:t>
-      </w:r>
-      <w:proofErr w:type="spellEnd"/>
-      <w:r>
-        <w:t xml:space="preserve">, </w:t>
-      </w:r>
-      <w:proofErr w:type="spellStart"/>
-      <w:r>
-        <w:t>cmbStartStation</w:t>
-      </w:r>
-      <w:proofErr w:type="spellEnd"/>
-      <w:r>
-        <w:t>).</w:t>
+        <w:t>Der Name der GUI-Controls besteht jeweils aus einem dreistelligen Präfix, welcher den Typ des Control abkürzt, und dem eigentlichen Namen. Er wird Camel-Case geschrieben (z.B. btnSearch, cmbStartStation).</w:t>
       </w:r>
     </w:p>
     <w:p>
@@ -4198,15 +4047,7 @@
     </w:p>
     <w:p>
       <w:r>
-        <w:t xml:space="preserve">Globale Variablen werden immer zu Beginn der Klasse (zu </w:t>
-      </w:r>
-      <w:proofErr w:type="spellStart"/>
-      <w:r>
-        <w:t>oberst</w:t>
-      </w:r>
-      <w:proofErr w:type="spellEnd"/>
-      <w:r>
-        <w:t>) definiert. Sie müssen nicht direkt initialisiert werden.</w:t>
+        <w:t>Globale Variablen werden immer zu Beginn der Klasse (zu oberst) definiert. Sie müssen nicht direkt initialisiert werden.</w:t>
       </w:r>
     </w:p>
     <w:p>
@@ -4223,23 +4064,7 @@
     </w:p>
     <w:p>
       <w:r>
-        <w:t xml:space="preserve">Alle Methoden, die </w:t>
-      </w:r>
-      <w:proofErr w:type="spellStart"/>
-      <w:r>
-        <w:t>public</w:t>
-      </w:r>
-      <w:proofErr w:type="spellEnd"/>
-      <w:r>
-        <w:t xml:space="preserve"> sind, müssen mit einem XML-Kommentar beschrieben werden. Bei </w:t>
-      </w:r>
-      <w:proofErr w:type="gramStart"/>
-      <w:r>
-        <w:t>Privaten</w:t>
-      </w:r>
-      <w:proofErr w:type="gramEnd"/>
-      <w:r>
-        <w:t xml:space="preserve"> Methoden ist es nicht zwingend und liegt im Ermessen des Entwicklers.</w:t>
+        <w:t>Alle Methoden, die public sind, müssen mit einem XML-Kommentar beschrieben werden. Bei Privaten Methoden ist es nicht zwingend und liegt im Ermessen des Entwicklers.</w:t>
       </w:r>
     </w:p>
     <w:p>
@@ -4265,39 +4090,7 @@
     </w:p>
     <w:p>
       <w:r>
-        <w:t xml:space="preserve">Nach </w:t>
-      </w:r>
-      <w:proofErr w:type="spellStart"/>
-      <w:r>
-        <w:t>If</w:t>
-      </w:r>
-      <w:proofErr w:type="spellEnd"/>
-      <w:r>
-        <w:t xml:space="preserve">-, </w:t>
-      </w:r>
-      <w:proofErr w:type="spellStart"/>
-      <w:r>
-        <w:t>For</w:t>
-      </w:r>
-      <w:proofErr w:type="spellEnd"/>
-      <w:r>
-        <w:t xml:space="preserve">-, </w:t>
-      </w:r>
-      <w:proofErr w:type="spellStart"/>
-      <w:r>
-        <w:t>Foreach</w:t>
-      </w:r>
-      <w:proofErr w:type="spellEnd"/>
-      <w:r>
-        <w:t xml:space="preserve">-, </w:t>
-      </w:r>
-      <w:proofErr w:type="spellStart"/>
-      <w:r>
-        <w:t>While</w:t>
-      </w:r>
-      <w:proofErr w:type="spellEnd"/>
-      <w:r>
-        <w:t xml:space="preserve">- und Switch-Statements </w:t>
+        <w:t xml:space="preserve">Nach If-, For-, Foreach-, While- und Switch-Statements </w:t>
       </w:r>
       <w:r>
         <w:t>wird</w:t>
@@ -4335,39 +4128,7 @@
         <w:t xml:space="preserve">Es wird </w:t>
       </w:r>
       <w:r>
-        <w:t xml:space="preserve">in der Sprache C# Version 7.2 und dem </w:t>
-      </w:r>
-      <w:proofErr w:type="spellStart"/>
-      <w:r>
-        <w:t>DotNet</w:t>
-      </w:r>
-      <w:proofErr w:type="spellEnd"/>
-      <w:r>
-        <w:t xml:space="preserve">-Framework 4.7.2 entwickelt. Das GUI wird mithilfe dem Framework Windows </w:t>
-      </w:r>
-      <w:proofErr w:type="spellStart"/>
-      <w:r>
-        <w:t>Presentation</w:t>
-      </w:r>
-      <w:proofErr w:type="spellEnd"/>
-      <w:r>
-        <w:t xml:space="preserve"> </w:t>
-      </w:r>
-      <w:proofErr w:type="spellStart"/>
-      <w:r>
-        <w:t>Foundation</w:t>
-      </w:r>
-      <w:proofErr w:type="spellEnd"/>
-      <w:r>
-        <w:t xml:space="preserve"> (WPF) entwickelt. Es wird dabei das MVVM (Model-View-</w:t>
-      </w:r>
-      <w:proofErr w:type="spellStart"/>
-      <w:r>
-        <w:t>ViewModel</w:t>
-      </w:r>
-      <w:proofErr w:type="spellEnd"/>
-      <w:r>
-        <w:t xml:space="preserve">) Pattern angewandt. </w:t>
+        <w:t xml:space="preserve">in der Sprache C# Version 7.2 und dem DotNet-Framework 4.7.2 entwickelt. Das GUI wird mithilfe dem Framework Windows Presentation Foundation (WPF) entwickelt. Es wird dabei das MVVM (Model-View-ViewModel) Pattern angewandt. </w:t>
       </w:r>
     </w:p>
     <w:p>
@@ -4405,19 +4166,9 @@
           <w:numId w:val="21"/>
         </w:numPr>
       </w:pPr>
-      <w:proofErr w:type="spellStart"/>
-      <w:r>
-        <w:t>ViewModel</w:t>
-      </w:r>
-      <w:proofErr w:type="spellEnd"/>
-      <w:r>
-        <w:t xml:space="preserve">: Enthält die </w:t>
-      </w:r>
-      <w:proofErr w:type="spellStart"/>
-      <w:r>
-        <w:t>ViewModel</w:t>
-      </w:r>
-      <w:proofErr w:type="spellEnd"/>
+      <w:r>
+        <w:t>ViewModel: Enthält die ViewModel</w:t>
+      </w:r>
     </w:p>
     <w:p>
       <w:pPr>
@@ -4428,15 +4179,7 @@
         </w:numPr>
       </w:pPr>
       <w:r>
-        <w:t xml:space="preserve">View: Enthält die Views (XAML-Dateien mit </w:t>
-      </w:r>
-      <w:proofErr w:type="gramStart"/>
-      <w:r>
-        <w:t>den dazugehörigen Code-Behind</w:t>
-      </w:r>
-      <w:proofErr w:type="gramEnd"/>
-      <w:r>
-        <w:t xml:space="preserve"> Dateien)</w:t>
+        <w:t>View: Enthält die Views (XAML-Dateien mit den dazugehörigen Code-Behind Dateien)</w:t>
       </w:r>
     </w:p>
     <w:p>
@@ -4459,13 +4202,8 @@
           <w:numId w:val="21"/>
         </w:numPr>
       </w:pPr>
-      <w:proofErr w:type="spellStart"/>
-      <w:r>
-        <w:t>Ressources</w:t>
-      </w:r>
-      <w:proofErr w:type="spellEnd"/>
-      <w:r>
-        <w:t xml:space="preserve">: </w:t>
+      <w:r>
+        <w:t xml:space="preserve">Ressources: </w:t>
       </w:r>
       <w:r>
         <w:t>Sämtliche Dateien, die kein Programmcode enthalten (z.B. Icons, externe Libraries).</w:t>
@@ -4640,47 +4378,32 @@
               <w:t xml:space="preserve"> folgenden Text </w:t>
             </w:r>
             <w:r>
-              <w:t>eintippen: «</w:t>
-            </w:r>
-            <w:proofErr w:type="spellStart"/>
+              <w:t>eintippen: «Ettiswil</w:t>
+            </w:r>
+            <w:r>
+              <w:t>»</w:t>
+            </w:r>
+          </w:p>
+        </w:tc>
+        <w:tc>
+          <w:tcPr>
+            <w:tcW w:w="5110" w:type="dxa"/>
+          </w:tcPr>
+          <w:p>
+            <w:r>
+              <w:t>Im Eingabefeld</w:t>
+            </w:r>
+            <w:r>
+              <w:t xml:space="preserve"> «Startstation» steht der Text «</w:t>
+            </w:r>
             <w:r>
               <w:t>Ettiswil</w:t>
             </w:r>
-            <w:proofErr w:type="spellEnd"/>
             <w:r>
               <w:t>»</w:t>
             </w:r>
-          </w:p>
-        </w:tc>
-        <w:tc>
-          <w:tcPr>
-            <w:tcW w:w="5110" w:type="dxa"/>
-          </w:tcPr>
-          <w:p>
-            <w:r>
-              <w:t>Im Eingabefeld</w:t>
-            </w:r>
-            <w:r>
-              <w:t xml:space="preserve"> «Startstation» steht der Text «</w:t>
-            </w:r>
-            <w:proofErr w:type="spellStart"/>
-            <w:r>
-              <w:t>Ettiswil</w:t>
-            </w:r>
-            <w:proofErr w:type="spellEnd"/>
-            <w:r>
-              <w:t>»</w:t>
-            </w:r>
-            <w:r>
-              <w:t xml:space="preserve"> und das </w:t>
-            </w:r>
-            <w:proofErr w:type="spellStart"/>
-            <w:r>
-              <w:t>DropDown</w:t>
-            </w:r>
-            <w:proofErr w:type="spellEnd"/>
-            <w:r>
-              <w:t xml:space="preserve"> wird automatisch aufgeklappt.</w:t>
+            <w:r>
+              <w:t xml:space="preserve"> und das DropDown wird automatisch aufgeklappt.</w:t>
             </w:r>
           </w:p>
           <w:p>
@@ -4696,13 +4419,8 @@
                 <w:numId w:val="29"/>
               </w:numPr>
             </w:pPr>
-            <w:proofErr w:type="spellStart"/>
-            <w:r>
-              <w:t>Ettiswil</w:t>
-            </w:r>
-            <w:proofErr w:type="spellEnd"/>
-            <w:r>
-              <w:t>, Post</w:t>
+            <w:r>
+              <w:t>Ettiswil, Post</w:t>
             </w:r>
           </w:p>
           <w:p>
@@ -4713,19 +4431,9 @@
                 <w:numId w:val="29"/>
               </w:numPr>
             </w:pPr>
-            <w:proofErr w:type="spellStart"/>
-            <w:r>
-              <w:t>Ettiswil</w:t>
-            </w:r>
-            <w:proofErr w:type="spellEnd"/>
-            <w:r>
-              <w:t xml:space="preserve">, Schloss </w:t>
-            </w:r>
-            <w:proofErr w:type="spellStart"/>
-            <w:r>
-              <w:t>Wyher</w:t>
-            </w:r>
-            <w:proofErr w:type="spellEnd"/>
+            <w:r>
+              <w:t>Ettiswil, Schloss Wyher</w:t>
+            </w:r>
           </w:p>
           <w:p>
             <w:pPr>
@@ -4735,13 +4443,8 @@
                 <w:numId w:val="29"/>
               </w:numPr>
             </w:pPr>
-            <w:proofErr w:type="spellStart"/>
-            <w:r>
-              <w:t>Ettiswil</w:t>
-            </w:r>
-            <w:proofErr w:type="spellEnd"/>
-            <w:r>
-              <w:t>, Oberdorf</w:t>
+            <w:r>
+              <w:t>Ettiswil, Oberdorf</w:t>
             </w:r>
           </w:p>
         </w:tc>
@@ -4763,15 +4466,7 @@
           </w:tcPr>
           <w:p>
             <w:r>
-              <w:t>Mit der Maus den ersten Eintrag «</w:t>
-            </w:r>
-            <w:proofErr w:type="spellStart"/>
-            <w:r>
-              <w:t>Ettiswil</w:t>
-            </w:r>
-            <w:proofErr w:type="spellEnd"/>
-            <w:r>
-              <w:t>, Post» anwählen</w:t>
+              <w:t>Mit der Maus den ersten Eintrag «Ettiswil, Post» anwählen</w:t>
             </w:r>
           </w:p>
         </w:tc>
@@ -4781,31 +4476,7 @@
           </w:tcPr>
           <w:p>
             <w:r>
-              <w:t xml:space="preserve">Das </w:t>
-            </w:r>
-            <w:proofErr w:type="spellStart"/>
-            <w:r>
-              <w:t>DropDown</w:t>
-            </w:r>
-            <w:proofErr w:type="spellEnd"/>
-            <w:r>
-              <w:t xml:space="preserve"> wird geschlossen und in der </w:t>
-            </w:r>
-            <w:proofErr w:type="spellStart"/>
-            <w:r>
-              <w:t>Textbox</w:t>
-            </w:r>
-            <w:proofErr w:type="spellEnd"/>
-            <w:r>
-              <w:t xml:space="preserve"> steht der Text «</w:t>
-            </w:r>
-            <w:proofErr w:type="spellStart"/>
-            <w:r>
-              <w:t>Ettiswil</w:t>
-            </w:r>
-            <w:proofErr w:type="spellEnd"/>
-            <w:r>
-              <w:t>, Post»</w:t>
+              <w:t>Das DropDown wird geschlossen und in der Textbox steht der Text «Ettiswil, Post»</w:t>
             </w:r>
           </w:p>
         </w:tc>
@@ -4837,23 +4508,7 @@
           </w:tcPr>
           <w:p>
             <w:r>
-              <w:t>Im Eingabefeld «Startstation» steht der Text «</w:t>
-            </w:r>
-            <w:proofErr w:type="spellStart"/>
-            <w:r>
-              <w:t>Ettiswil</w:t>
-            </w:r>
-            <w:proofErr w:type="spellEnd"/>
-            <w:r>
-              <w:t xml:space="preserve">» und das </w:t>
-            </w:r>
-            <w:proofErr w:type="spellStart"/>
-            <w:r>
-              <w:t>DropDown</w:t>
-            </w:r>
-            <w:proofErr w:type="spellEnd"/>
-            <w:r>
-              <w:t xml:space="preserve"> wird automatisch aufgeklappt.</w:t>
+              <w:t>Im Eingabefeld «Startstation» steht der Text «Ettiswil» und das DropDown wird automatisch aufgeklappt.</w:t>
             </w:r>
           </w:p>
           <w:p>
@@ -4869,19 +4524,9 @@
                 <w:numId w:val="29"/>
               </w:numPr>
             </w:pPr>
-            <w:proofErr w:type="spellStart"/>
-            <w:r>
-              <w:t>Ettiswil</w:t>
-            </w:r>
-            <w:proofErr w:type="spellEnd"/>
-            <w:r>
-              <w:t xml:space="preserve">, Schloss </w:t>
-            </w:r>
-            <w:proofErr w:type="spellStart"/>
-            <w:r>
-              <w:t>Wyher</w:t>
-            </w:r>
-            <w:proofErr w:type="spellEnd"/>
+            <w:r>
+              <w:t>Ettiswil, Schloss Wyher</w:t>
+            </w:r>
           </w:p>
           <w:p>
             <w:pPr>
@@ -4891,13 +4536,8 @@
                 <w:numId w:val="29"/>
               </w:numPr>
             </w:pPr>
-            <w:proofErr w:type="spellStart"/>
-            <w:r>
-              <w:t>Ettiswil</w:t>
-            </w:r>
-            <w:proofErr w:type="spellEnd"/>
-            <w:r>
-              <w:t>, Oberdorf</w:t>
+            <w:r>
+              <w:t>Ettiswil, Oberdorf</w:t>
             </w:r>
           </w:p>
           <w:p>
@@ -4908,19 +4548,9 @@
                 <w:numId w:val="29"/>
               </w:numPr>
             </w:pPr>
-            <w:proofErr w:type="spellStart"/>
-            <w:r>
-              <w:t>Ettiswil</w:t>
-            </w:r>
-            <w:proofErr w:type="spellEnd"/>
-            <w:r>
-              <w:t xml:space="preserve">, </w:t>
-            </w:r>
-            <w:proofErr w:type="spellStart"/>
-            <w:r>
-              <w:t>Surseestrasse</w:t>
-            </w:r>
-            <w:proofErr w:type="spellEnd"/>
+            <w:r>
+              <w:t>Ettiswil, Surseestrasse</w:t>
+            </w:r>
           </w:p>
         </w:tc>
       </w:tr>
@@ -4941,23 +4571,7 @@
           </w:tcPr>
           <w:p>
             <w:r>
-              <w:t>Mit der Maus den ersten Eintrag «</w:t>
-            </w:r>
-            <w:proofErr w:type="spellStart"/>
-            <w:r>
-              <w:t>Ettiswil</w:t>
-            </w:r>
-            <w:proofErr w:type="spellEnd"/>
-            <w:r>
-              <w:t xml:space="preserve">, Schloss </w:t>
-            </w:r>
-            <w:proofErr w:type="spellStart"/>
-            <w:r>
-              <w:t>Wyher</w:t>
-            </w:r>
-            <w:proofErr w:type="spellEnd"/>
-            <w:r>
-              <w:t>» anwählen</w:t>
+              <w:t>Mit der Maus den ersten Eintrag «Ettiswil, Schloss Wyher» anwählen</w:t>
             </w:r>
           </w:p>
         </w:tc>
@@ -4967,39 +4581,7 @@
           </w:tcPr>
           <w:p>
             <w:r>
-              <w:t xml:space="preserve">Das </w:t>
-            </w:r>
-            <w:proofErr w:type="spellStart"/>
-            <w:r>
-              <w:t>DropDown</w:t>
-            </w:r>
-            <w:proofErr w:type="spellEnd"/>
-            <w:r>
-              <w:t xml:space="preserve"> wird geschlossen und in der </w:t>
-            </w:r>
-            <w:proofErr w:type="spellStart"/>
-            <w:r>
-              <w:t>Textbox</w:t>
-            </w:r>
-            <w:proofErr w:type="spellEnd"/>
-            <w:r>
-              <w:t xml:space="preserve"> steht der Text «</w:t>
-            </w:r>
-            <w:proofErr w:type="spellStart"/>
-            <w:r>
-              <w:t>Ettiswil</w:t>
-            </w:r>
-            <w:proofErr w:type="spellEnd"/>
-            <w:r>
-              <w:t xml:space="preserve">, Schloss </w:t>
-            </w:r>
-            <w:proofErr w:type="spellStart"/>
-            <w:r>
-              <w:t>Wyher</w:t>
-            </w:r>
-            <w:proofErr w:type="spellEnd"/>
-            <w:r>
-              <w:t>».</w:t>
+              <w:t>Das DropDown wird geschlossen und in der Textbox steht der Text «Ettiswil, Schloss Wyher».</w:t>
             </w:r>
           </w:p>
           <w:p>
@@ -5129,15 +4711,7 @@
           </w:p>
           <w:p>
             <w:r>
-              <w:t xml:space="preserve">Das Eingabefeld «Station» ist ausgewählt, der Cursor blinkt darin und das </w:t>
-            </w:r>
-            <w:proofErr w:type="spellStart"/>
-            <w:r>
-              <w:t>DropDown</w:t>
-            </w:r>
-            <w:proofErr w:type="spellEnd"/>
-            <w:r>
-              <w:t xml:space="preserve"> öffnet sich darin</w:t>
+              <w:t>Das Eingabefeld «Station» ist ausgewählt, der Cursor blinkt darin und das DropDown öffnet sich darin</w:t>
             </w:r>
           </w:p>
         </w:tc>
@@ -5159,15 +4733,7 @@
           </w:tcPr>
           <w:p>
             <w:r>
-              <w:t>Den folgenden Text eintippen: «</w:t>
-            </w:r>
-            <w:proofErr w:type="spellStart"/>
-            <w:r>
-              <w:t>Ettiswil</w:t>
-            </w:r>
-            <w:proofErr w:type="spellEnd"/>
-            <w:r>
-              <w:t>»</w:t>
+              <w:t>Den folgenden Text eintippen: «Ettiswil»</w:t>
             </w:r>
           </w:p>
         </w:tc>
@@ -5177,15 +4743,7 @@
           </w:tcPr>
           <w:p>
             <w:r>
-              <w:t>Im Eingabefeld «Station» steht der Text «</w:t>
-            </w:r>
-            <w:proofErr w:type="spellStart"/>
-            <w:r>
-              <w:t>Ettiswil</w:t>
-            </w:r>
-            <w:proofErr w:type="spellEnd"/>
-            <w:r>
-              <w:t>».</w:t>
+              <w:t>Im Eingabefeld «Station» steht der Text «Ettiswil».</w:t>
             </w:r>
           </w:p>
           <w:p>
@@ -5201,13 +4759,8 @@
                 <w:numId w:val="29"/>
               </w:numPr>
             </w:pPr>
-            <w:proofErr w:type="spellStart"/>
-            <w:r>
-              <w:t>Ettiswil</w:t>
-            </w:r>
-            <w:proofErr w:type="spellEnd"/>
-            <w:r>
-              <w:t>, Post</w:t>
+            <w:r>
+              <w:t>Ettiswil, Post</w:t>
             </w:r>
           </w:p>
           <w:p>
@@ -5218,19 +4771,9 @@
                 <w:numId w:val="29"/>
               </w:numPr>
             </w:pPr>
-            <w:proofErr w:type="spellStart"/>
-            <w:r>
-              <w:t>Ettiswil</w:t>
-            </w:r>
-            <w:proofErr w:type="spellEnd"/>
-            <w:r>
-              <w:t xml:space="preserve">, Schloss </w:t>
-            </w:r>
-            <w:proofErr w:type="spellStart"/>
-            <w:r>
-              <w:t>Wyher</w:t>
-            </w:r>
-            <w:proofErr w:type="spellEnd"/>
+            <w:r>
+              <w:t>Ettiswil, Schloss Wyher</w:t>
+            </w:r>
           </w:p>
           <w:p>
             <w:pPr>
@@ -5240,13 +4783,8 @@
                 <w:numId w:val="29"/>
               </w:numPr>
             </w:pPr>
-            <w:proofErr w:type="spellStart"/>
-            <w:r>
-              <w:t>Ettiswil</w:t>
-            </w:r>
-            <w:proofErr w:type="spellEnd"/>
-            <w:r>
-              <w:t>, Oberdorf</w:t>
+            <w:r>
+              <w:t>Ettiswil, Oberdorf</w:t>
             </w:r>
           </w:p>
         </w:tc>
@@ -5268,15 +4806,7 @@
           </w:tcPr>
           <w:p>
             <w:r>
-              <w:t>Mit der Maus den ersten Eintrag «</w:t>
-            </w:r>
-            <w:proofErr w:type="spellStart"/>
-            <w:r>
-              <w:t>Ettiswil</w:t>
-            </w:r>
-            <w:proofErr w:type="spellEnd"/>
-            <w:r>
-              <w:t>, Post» anwählen</w:t>
+              <w:t>Mit der Maus den ersten Eintrag «Ettiswil, Post» anwählen</w:t>
             </w:r>
           </w:p>
         </w:tc>
@@ -5286,31 +4816,7 @@
           </w:tcPr>
           <w:p>
             <w:r>
-              <w:t xml:space="preserve">Das </w:t>
-            </w:r>
-            <w:proofErr w:type="spellStart"/>
-            <w:r>
-              <w:t>DropDown</w:t>
-            </w:r>
-            <w:proofErr w:type="spellEnd"/>
-            <w:r>
-              <w:t xml:space="preserve"> wird geschlossen und in der </w:t>
-            </w:r>
-            <w:proofErr w:type="spellStart"/>
-            <w:r>
-              <w:t>Textbox</w:t>
-            </w:r>
-            <w:proofErr w:type="spellEnd"/>
-            <w:r>
-              <w:t xml:space="preserve"> steht der Text «</w:t>
-            </w:r>
-            <w:proofErr w:type="spellStart"/>
-            <w:r>
-              <w:t>Ettiswil</w:t>
-            </w:r>
-            <w:proofErr w:type="spellEnd"/>
-            <w:r>
-              <w:t>, Post».</w:t>
+              <w:t>Das DropDown wird geschlossen und in der Textbox steht der Text «Ettiswil, Post».</w:t>
             </w:r>
           </w:p>
           <w:p>
@@ -5560,15 +5066,7 @@
           </w:tcPr>
           <w:p>
             <w:r>
-              <w:t>Im Eingabefeld «Manuell Station in der Nähe auswählen» nach «</w:t>
-            </w:r>
-            <w:proofErr w:type="spellStart"/>
-            <w:r>
-              <w:t>Ettiswil</w:t>
-            </w:r>
-            <w:proofErr w:type="spellEnd"/>
-            <w:r>
-              <w:t>» suchen und das erste Resultat auswählen</w:t>
+              <w:t>Im Eingabefeld «Manuell Station in der Nähe auswählen» nach «Ettiswil» suchen und das erste Resultat auswählen</w:t>
             </w:r>
           </w:p>
         </w:tc>
@@ -5578,15 +5076,7 @@
           </w:tcPr>
           <w:p>
             <w:r>
-              <w:t>Im Eingabefeld wird «</w:t>
-            </w:r>
-            <w:proofErr w:type="spellStart"/>
-            <w:r>
-              <w:t>Ettiswil</w:t>
-            </w:r>
-            <w:proofErr w:type="spellEnd"/>
-            <w:r>
-              <w:t>, Post» angezeigt.</w:t>
+              <w:t>Im Eingabefeld wird «Ettiswil, Post» angezeigt.</w:t>
             </w:r>
           </w:p>
           <w:p>
@@ -5631,13 +5121,8 @@
                 <w:numId w:val="31"/>
               </w:numPr>
             </w:pPr>
-            <w:proofErr w:type="spellStart"/>
-            <w:r>
-              <w:t>Ettiswil</w:t>
-            </w:r>
-            <w:proofErr w:type="spellEnd"/>
-            <w:r>
-              <w:t>, Hinterdorf</w:t>
+            <w:r>
+              <w:t>Ettiswil, Hinterdorf</w:t>
             </w:r>
           </w:p>
           <w:p>
@@ -5648,13 +5133,8 @@
                 <w:numId w:val="31"/>
               </w:numPr>
             </w:pPr>
-            <w:proofErr w:type="spellStart"/>
-            <w:r>
-              <w:t>Ettiswil</w:t>
-            </w:r>
-            <w:proofErr w:type="spellEnd"/>
-            <w:r>
-              <w:t>, Oberdorf</w:t>
+            <w:r>
+              <w:t>Ettiswil, Oberdorf</w:t>
             </w:r>
           </w:p>
           <w:p>
@@ -5665,19 +5145,9 @@
                 <w:numId w:val="31"/>
               </w:numPr>
             </w:pPr>
-            <w:proofErr w:type="spellStart"/>
-            <w:r>
-              <w:t>Ettiswil</w:t>
-            </w:r>
-            <w:proofErr w:type="spellEnd"/>
-            <w:r>
-              <w:t xml:space="preserve">, </w:t>
-            </w:r>
-            <w:proofErr w:type="spellStart"/>
-            <w:r>
-              <w:t>Surseestrasse</w:t>
-            </w:r>
-            <w:proofErr w:type="spellEnd"/>
+            <w:r>
+              <w:t>Ettiswil, Surseestrasse</w:t>
+            </w:r>
           </w:p>
         </w:tc>
       </w:tr>
@@ -5868,13 +5338,8 @@
               <w:t xml:space="preserve">Betreff: </w:t>
             </w:r>
             <w:r>
-              <w:t xml:space="preserve">Resultate von </w:t>
-            </w:r>
-            <w:proofErr w:type="spellStart"/>
-            <w:r>
-              <w:t>TransportGate</w:t>
-            </w:r>
-            <w:proofErr w:type="spellEnd"/>
+              <w:t>Resultate von TransportGate</w:t>
+            </w:r>
           </w:p>
           <w:p>
             <w:pPr>
@@ -5910,15 +5375,7 @@
               <w:t>I</w:t>
             </w:r>
             <w:r>
-              <w:t xml:space="preserve">n </w:t>
-            </w:r>
-            <w:proofErr w:type="spellStart"/>
-            <w:r>
-              <w:t>TransportGate</w:t>
-            </w:r>
-            <w:proofErr w:type="spellEnd"/>
-            <w:r>
-              <w:t xml:space="preserve"> analog zum Testfall 02</w:t>
+              <w:t>n TransportGate analog zum Testfall 02</w:t>
             </w:r>
             <w:r>
               <w:t xml:space="preserve"> den Abfahrtsplan anzeigen lassen</w:t>
@@ -5998,13 +5455,8 @@
               <w:t xml:space="preserve">Betreff: </w:t>
             </w:r>
             <w:r>
-              <w:t xml:space="preserve">Resultate von </w:t>
-            </w:r>
-            <w:proofErr w:type="spellStart"/>
-            <w:r>
-              <w:t>TransportGate</w:t>
-            </w:r>
-            <w:proofErr w:type="spellEnd"/>
+              <w:t>Resultate von TransportGate</w:t>
+            </w:r>
           </w:p>
           <w:p>
             <w:pPr>
@@ -6037,15 +5489,7 @@
           </w:tcPr>
           <w:p>
             <w:r>
-              <w:t xml:space="preserve">In </w:t>
-            </w:r>
-            <w:proofErr w:type="spellStart"/>
-            <w:r>
-              <w:t>TransportGate</w:t>
-            </w:r>
-            <w:proofErr w:type="spellEnd"/>
-            <w:r>
-              <w:t xml:space="preserve"> analog zum Testfall 03 den Stationen in der Nähe anzeigen lassen</w:t>
+              <w:t>In TransportGate analog zum Testfall 03 den Stationen in der Nähe anzeigen lassen</w:t>
             </w:r>
           </w:p>
         </w:tc>
@@ -6122,13 +5566,8 @@
               <w:t xml:space="preserve">Betreff: </w:t>
             </w:r>
             <w:r>
-              <w:t xml:space="preserve">Resultate von </w:t>
-            </w:r>
-            <w:proofErr w:type="spellStart"/>
-            <w:r>
-              <w:t>TransportGate</w:t>
-            </w:r>
-            <w:proofErr w:type="spellEnd"/>
+              <w:t>Resultate von TransportGate</w:t>
+            </w:r>
           </w:p>
           <w:p>
             <w:pPr>
@@ -6318,15 +5757,7 @@
           </w:tcPr>
           <w:p>
             <w:r>
-              <w:t>Mit der Maus den ersten Eintrag «</w:t>
-            </w:r>
-            <w:proofErr w:type="spellStart"/>
-            <w:r>
-              <w:t>Ettiswil</w:t>
-            </w:r>
-            <w:proofErr w:type="spellEnd"/>
-            <w:r>
-              <w:t>, Post» anwählen</w:t>
+              <w:t>Mit der Maus den ersten Eintrag «Ettiswil, Post» anwählen</w:t>
             </w:r>
           </w:p>
         </w:tc>
@@ -6336,31 +5767,7 @@
           </w:tcPr>
           <w:p>
             <w:r>
-              <w:t xml:space="preserve">Das </w:t>
-            </w:r>
-            <w:proofErr w:type="spellStart"/>
-            <w:r>
-              <w:t>DropDown</w:t>
-            </w:r>
-            <w:proofErr w:type="spellEnd"/>
-            <w:r>
-              <w:t xml:space="preserve"> wird geschlossen und in der </w:t>
-            </w:r>
-            <w:proofErr w:type="spellStart"/>
-            <w:r>
-              <w:t>Textbox</w:t>
-            </w:r>
-            <w:proofErr w:type="spellEnd"/>
-            <w:r>
-              <w:t xml:space="preserve"> steht der Text «</w:t>
-            </w:r>
-            <w:proofErr w:type="spellStart"/>
-            <w:r>
-              <w:t>Ettiswil</w:t>
-            </w:r>
-            <w:proofErr w:type="spellEnd"/>
-            <w:r>
-              <w:t>, Post».</w:t>
+              <w:t>Das DropDown wird geschlossen und in der Textbox steht der Text «Ettiswil, Post».</w:t>
             </w:r>
           </w:p>
           <w:p>
@@ -6388,8 +5795,6 @@
         <w:pStyle w:val="berschrift2"/>
       </w:pPr>
       <w:bookmarkStart w:id="35" w:name="_Toc531700962"/>
-      <w:bookmarkStart w:id="36" w:name="_GoBack"/>
-      <w:bookmarkEnd w:id="36"/>
       <w:r>
         <w:t>Installieren</w:t>
       </w:r>
@@ -6447,23 +5852,7 @@
           </w:tcPr>
           <w:p>
             <w:r>
-              <w:t xml:space="preserve">Das folgende </w:t>
-            </w:r>
-            <w:proofErr w:type="spellStart"/>
-            <w:r>
-              <w:t>Git</w:t>
-            </w:r>
-            <w:proofErr w:type="spellEnd"/>
-            <w:r>
-              <w:t xml:space="preserve">-Repository auf den lokalen Rechner </w:t>
-            </w:r>
-            <w:proofErr w:type="spellStart"/>
-            <w:r>
-              <w:t>clonen</w:t>
-            </w:r>
-            <w:proofErr w:type="spellEnd"/>
-            <w:r>
-              <w:t xml:space="preserve">: </w:t>
+              <w:t xml:space="preserve">Das folgende Git-Repository auf den lokalen Rechner clonen: </w:t>
             </w:r>
             <w:hyperlink r:id="rId18" w:history="1">
               <w:r>
@@ -6493,39 +5882,18 @@
           </w:tcPr>
           <w:p>
             <w:r>
-              <w:t xml:space="preserve">Relativ zum Root-Verzeichnis des </w:t>
-            </w:r>
-            <w:proofErr w:type="spellStart"/>
-            <w:r>
-              <w:t>geclonten</w:t>
-            </w:r>
-            <w:proofErr w:type="spellEnd"/>
-            <w:r>
-              <w:t xml:space="preserve"> </w:t>
-            </w:r>
-            <w:proofErr w:type="spellStart"/>
-            <w:r>
-              <w:t>Repos</w:t>
-            </w:r>
-            <w:proofErr w:type="spellEnd"/>
-            <w:r>
-              <w:t xml:space="preserve"> in den folgenden Ordner navigieren: «/</w:t>
-            </w:r>
-            <w:proofErr w:type="spellStart"/>
-            <w:r>
-              <w:t>SwissTransport.Installer</w:t>
-            </w:r>
-            <w:proofErr w:type="spellEnd"/>
-            <w:r>
-              <w:t>/</w:t>
-            </w:r>
-            <w:proofErr w:type="spellStart"/>
-            <w:r>
-              <w:t>SwissTransport.Installer-SetupFiles</w:t>
-            </w:r>
-            <w:proofErr w:type="spellEnd"/>
-            <w:r>
-              <w:t>/» navigieren</w:t>
+              <w:t>Relativ zum Root-Verzeichnis des geclonten Repos in den folgenden Ordner navigieren: «</w:t>
+            </w:r>
+            <w:r>
+              <w:t>src</w:t>
+            </w:r>
+            <w:bookmarkStart w:id="36" w:name="_GoBack"/>
+            <w:bookmarkEnd w:id="36"/>
+            <w:r>
+              <w:t>/SwissTransport.Installer</w:t>
+            </w:r>
+            <w:r>
+              <w:t>/SwissTransport.Installer-SetupFiles/» navigieren</w:t>
             </w:r>
           </w:p>
         </w:tc>
@@ -6547,15 +5915,7 @@
           </w:tcPr>
           <w:p>
             <w:r>
-              <w:t xml:space="preserve">Die MSI-Datei </w:t>
-            </w:r>
-            <w:proofErr w:type="gramStart"/>
-            <w:r>
-              <w:t>doppelklicken</w:t>
-            </w:r>
-            <w:proofErr w:type="gramEnd"/>
-            <w:r>
-              <w:t xml:space="preserve"> und alle vom Wizard abgefragten Information eingeben oder validieren</w:t>
+              <w:t>Die MSI-Datei doppelklicken und alle vom Wizard abgefragten Information eingeben oder validieren</w:t>
             </w:r>
           </w:p>
         </w:tc>
@@ -6577,23 +5937,7 @@
           </w:tcPr>
           <w:p>
             <w:r>
-              <w:t>Das Programm «</w:t>
-            </w:r>
-            <w:proofErr w:type="spellStart"/>
-            <w:r>
-              <w:t>TransportGate</w:t>
-            </w:r>
-            <w:proofErr w:type="spellEnd"/>
-            <w:r>
-              <w:t xml:space="preserve">» kann, wenn die dazugehörige Option im Wizard angewählt wurde, über das Windows-Startmenü oder über </w:t>
-            </w:r>
-            <w:proofErr w:type="gramStart"/>
-            <w:r>
-              <w:t>das Shortcut</w:t>
-            </w:r>
-            <w:proofErr w:type="gramEnd"/>
-            <w:r>
-              <w:t xml:space="preserve"> auf dem Desktop geöffnet werden.</w:t>
+              <w:t>Das Programm «TransportGate» kann, wenn die dazugehörige Option im Wizard angewählt wurde, über das Windows-Startmenü oder über das Shortcut auf dem Desktop geöffnet werden.</w:t>
             </w:r>
           </w:p>
         </w:tc>
@@ -6684,15 +6028,7 @@
           </w:tcPr>
           <w:p>
             <w:r>
-              <w:t>Nach «</w:t>
-            </w:r>
-            <w:proofErr w:type="spellStart"/>
-            <w:r>
-              <w:t>TransportGate</w:t>
-            </w:r>
-            <w:proofErr w:type="spellEnd"/>
-            <w:r>
-              <w:t>» suchen und die Applikation anwählen</w:t>
+              <w:t>Nach «TransportGate» suchen und die Applikation anwählen</w:t>
             </w:r>
           </w:p>
         </w:tc>
@@ -6862,22 +6198,42 @@
             <w:pStyle w:val="Vordruckgrau"/>
             <w:spacing w:before="0"/>
           </w:pPr>
-          <w:fldSimple w:instr=" REF  &quot;BkmErstellungsdatum&quot; \* MERGEFORMAT ">
-            <w:r>
-              <w:t>01. Dezember 2018</w:t>
-            </w:r>
-            <w:r>
-              <w:t> </w:t>
-            </w:r>
-          </w:fldSimple>
+          <w:r>
+            <w:fldChar w:fldCharType="begin"/>
+          </w:r>
+          <w:r>
+            <w:instrText xml:space="preserve"> REF  "BkmErstellungsdatum" \* MERGEFORMAT </w:instrText>
+          </w:r>
+          <w:r>
+            <w:fldChar w:fldCharType="separate"/>
+          </w:r>
+          <w:r>
+            <w:t>01. Dezember 2018</w:t>
+          </w:r>
+          <w:r>
+            <w:t> </w:t>
+          </w:r>
+          <w:r>
+            <w:fldChar w:fldCharType="end"/>
+          </w:r>
           <w:r>
             <w:br/>
           </w:r>
-          <w:fldSimple w:instr=" REF &quot;BkmAenderungsdatum&quot;  \* MERGEFORMAT ">
-            <w:r>
-              <w:t>03. Dezember 2018</w:t>
-            </w:r>
-          </w:fldSimple>
+          <w:r>
+            <w:fldChar w:fldCharType="begin"/>
+          </w:r>
+          <w:r>
+            <w:instrText xml:space="preserve"> REF "BkmAenderungsdatum"  \* MERGEFORMAT </w:instrText>
+          </w:r>
+          <w:r>
+            <w:fldChar w:fldCharType="separate"/>
+          </w:r>
+          <w:r>
+            <w:t>03. Dezember 2018</w:t>
+          </w:r>
+          <w:r>
+            <w:fldChar w:fldCharType="end"/>
+          </w:r>
         </w:p>
       </w:tc>
       <w:tc>
@@ -6905,14 +6261,24 @@
             <w:pStyle w:val="Vordruckgrau"/>
             <w:spacing w:before="0"/>
           </w:pPr>
-          <w:fldSimple w:instr=" REF &quot;BkmVersion&quot;  \* MERGEFORMAT ">
-            <w:r>
-              <w:t>1.0</w:t>
-            </w:r>
-            <w:r>
-              <w:t xml:space="preserve"> / 38</w:t>
-            </w:r>
-          </w:fldSimple>
+          <w:r>
+            <w:fldChar w:fldCharType="begin"/>
+          </w:r>
+          <w:r>
+            <w:instrText xml:space="preserve"> REF "BkmVersion"  \* MERGEFORMAT </w:instrText>
+          </w:r>
+          <w:r>
+            <w:fldChar w:fldCharType="separate"/>
+          </w:r>
+          <w:r>
+            <w:t>1.0</w:t>
+          </w:r>
+          <w:r>
+            <w:t xml:space="preserve"> / 38</w:t>
+          </w:r>
+          <w:r>
+            <w:fldChar w:fldCharType="end"/>
+          </w:r>
         </w:p>
       </w:tc>
     </w:tr>
@@ -11975,7 +11341,7 @@
 </file>
 
 <file path=customXml/itemProps2.xml><?xml version="1.0" encoding="utf-8"?>
-<ds:datastoreItem xmlns:ds="http://schemas.openxmlformats.org/officeDocument/2006/customXml" ds:itemID="{15E7D8A7-F6FF-4263-A1F6-8CD69BFCAC0E}">
+<ds:datastoreItem xmlns:ds="http://schemas.openxmlformats.org/officeDocument/2006/customXml" ds:itemID="{D9ECE0E5-4EFF-4D55-BDBE-ACF704EA488E}">
   <ds:schemaRefs>
     <ds:schemaRef ds:uri="http://schemas.openxmlformats.org/officeDocument/2006/bibliography"/>
   </ds:schemaRefs>

</xml_diff>